<commit_message>
Performance tests Javier. HU-03 pending
I've analysed HU-06, HU-08, HU-11 and HU-22. HU-03 still pending
</commit_message>
<xml_diff>
--- a/src/performance/Performance analysis Javier.docx
+++ b/src/performance/Performance analysis Javier.docx
@@ -78,7 +78,7 @@
           <w:noProof/>
         </w:rPr>
         <w:drawing>
-          <wp:inline distT="0" distB="0" distL="0" distR="0">
+          <wp:inline distT="0" distB="0" distL="0" distR="0" wp14:anchorId="3E58679C" wp14:editId="608BAEA7">
             <wp:extent cx="5400040" cy="2885440"/>
             <wp:effectExtent l="0" t="0" r="0" b="0"/>
             <wp:docPr id="1" name="Picture 1"/>
@@ -195,17 +195,24 @@
       <w:r>
         <w:t>Si se disminuyen los usuarios concurrentes la aplicación ya sería capaz de ir empezando a soportar los escenarios.</w:t>
       </w:r>
-    </w:p>
-    <w:p>
+      <w:r>
+        <w:t xml:space="preserve"> </w:t>
+      </w:r>
+    </w:p>
+    <w:p>
+      <w:pPr>
+        <w:keepNext/>
+        <w:jc w:val="center"/>
+      </w:pPr>
       <w:r>
         <w:rPr>
           <w:noProof/>
         </w:rPr>
         <w:drawing>
-          <wp:inline distT="0" distB="0" distL="0" distR="0">
-            <wp:extent cx="5400040" cy="2909570"/>
-            <wp:effectExtent l="0" t="0" r="0" b="5080"/>
-            <wp:docPr id="2" name="Picture 2"/>
+          <wp:inline distT="0" distB="0" distL="0" distR="0" wp14:anchorId="69B8147B" wp14:editId="55F6AE64">
+            <wp:extent cx="5400040" cy="2922270"/>
+            <wp:effectExtent l="0" t="0" r="0" b="0"/>
+            <wp:docPr id="6" name="Picture 6"/>
             <wp:cNvGraphicFramePr>
               <a:graphicFrameLocks xmlns:a="http://schemas.openxmlformats.org/drawingml/2006/main" noChangeAspect="1"/>
             </wp:cNvGraphicFramePr>
@@ -234,7 +241,7 @@
                   <pic:spPr bwMode="auto">
                     <a:xfrm>
                       <a:off x="0" y="0"/>
-                      <a:ext cx="5400040" cy="2909570"/>
+                      <a:ext cx="5400040" cy="2922270"/>
                     </a:xfrm>
                     <a:prstGeom prst="rect">
                       <a:avLst/>
@@ -251,19 +258,113 @@
         </w:drawing>
       </w:r>
     </w:p>
-    <w:p/>
-    <w:p>
-      <w:pPr>
-        <w:rPr>
-          <w:b/>
-          <w:bCs/>
-        </w:rPr>
-      </w:pPr>
-      <w:r>
-        <w:rPr>
-          <w:b/>
-          <w:bCs/>
-        </w:rPr>
+    <w:p>
+      <w:pPr>
+        <w:pStyle w:val="Caption"/>
+        <w:jc w:val="center"/>
+      </w:pPr>
+      <w:r>
+        <w:t xml:space="preserve">Ilustración </w:t>
+      </w:r>
+      <w:fldSimple w:instr=" SEQ Ilustración \* ARABIC ">
+        <w:r>
+          <w:rPr>
+            <w:noProof/>
+          </w:rPr>
+          <w:t>1</w:t>
+        </w:r>
+      </w:fldSimple>
+      <w:r>
+        <w:t>:cuello de botella HU-06</w:t>
+      </w:r>
+    </w:p>
+    <w:p>
+      <w:pPr>
+        <w:keepNext/>
+        <w:jc w:val="center"/>
+      </w:pPr>
+      <w:r>
+        <w:rPr>
+          <w:noProof/>
+        </w:rPr>
+        <w:drawing>
+          <wp:inline distT="0" distB="0" distL="0" distR="0" wp14:anchorId="738D07E5" wp14:editId="0474C6AB">
+            <wp:extent cx="5400040" cy="2922270"/>
+            <wp:effectExtent l="0" t="0" r="0" b="0"/>
+            <wp:docPr id="3" name="Picture 3"/>
+            <wp:cNvGraphicFramePr>
+              <a:graphicFrameLocks xmlns:a="http://schemas.openxmlformats.org/drawingml/2006/main" noChangeAspect="1"/>
+            </wp:cNvGraphicFramePr>
+            <a:graphic xmlns:a="http://schemas.openxmlformats.org/drawingml/2006/main">
+              <a:graphicData uri="http://schemas.openxmlformats.org/drawingml/2006/picture">
+                <pic:pic xmlns:pic="http://schemas.openxmlformats.org/drawingml/2006/picture">
+                  <pic:nvPicPr>
+                    <pic:cNvPr id="0" name="Picture 1"/>
+                    <pic:cNvPicPr>
+                      <a:picLocks noChangeAspect="1" noChangeArrowheads="1"/>
+                    </pic:cNvPicPr>
+                  </pic:nvPicPr>
+                  <pic:blipFill>
+                    <a:blip r:embed="rId6" cstate="print">
+                      <a:extLst>
+                        <a:ext uri="{28A0092B-C50C-407E-A947-70E740481C1C}">
+                          <a14:useLocalDpi xmlns:a14="http://schemas.microsoft.com/office/drawing/2010/main" val="0"/>
+                        </a:ext>
+                      </a:extLst>
+                    </a:blip>
+                    <a:srcRect/>
+                    <a:stretch>
+                      <a:fillRect/>
+                    </a:stretch>
+                  </pic:blipFill>
+                  <pic:spPr bwMode="auto">
+                    <a:xfrm>
+                      <a:off x="0" y="0"/>
+                      <a:ext cx="5400040" cy="2922270"/>
+                    </a:xfrm>
+                    <a:prstGeom prst="rect">
+                      <a:avLst/>
+                    </a:prstGeom>
+                    <a:noFill/>
+                    <a:ln>
+                      <a:noFill/>
+                    </a:ln>
+                  </pic:spPr>
+                </pic:pic>
+              </a:graphicData>
+            </a:graphic>
+          </wp:inline>
+        </w:drawing>
+      </w:r>
+    </w:p>
+    <w:p>
+      <w:pPr>
+        <w:pStyle w:val="Caption"/>
+        <w:jc w:val="center"/>
+      </w:pPr>
+      <w:r>
+        <w:t xml:space="preserve">Ilustración </w:t>
+      </w:r>
+      <w:fldSimple w:instr=" SEQ Ilustración \* ARABIC ">
+        <w:r>
+          <w:rPr>
+            <w:noProof/>
+          </w:rPr>
+          <w:t>2</w:t>
+        </w:r>
+      </w:fldSimple>
+      <w:r>
+        <w:t>: cuello de botella HU-06</w:t>
+      </w:r>
+    </w:p>
+    <w:p/>
+    <w:p>
+      <w:r>
+        <w:rPr>
+          <w:b/>
+          <w:bCs/>
+        </w:rPr>
+        <w:lastRenderedPageBreak/>
         <w:t>Load test:</w:t>
       </w:r>
       <w:r>
@@ -271,38 +372,987 @@
           <w:b/>
           <w:bCs/>
         </w:rPr>
-        <w:t xml:space="preserve"> fallo a preguntar </w:t>
-      </w:r>
-      <w:r>
-        <w:rPr>
-          <w:b/>
-          <w:bCs/>
-        </w:rPr>
-        <w:sym w:font="Wingdings" w:char="F0E0"/>
-      </w:r>
-      <w:r>
-        <w:rPr>
-          <w:b/>
-          <w:bCs/>
-        </w:rPr>
         <w:t xml:space="preserve"> </w:t>
       </w:r>
       <w:r>
-        <w:t xml:space="preserve">solo 1 </w:t>
-      </w:r>
-      <w:proofErr w:type="spellStart"/>
-      <w:r>
-        <w:t>review</w:t>
-      </w:r>
-      <w:proofErr w:type="spellEnd"/>
-      <w:r>
-        <w:t xml:space="preserve"> del mismo libro </w:t>
-      </w:r>
-      <w:r>
-        <w:sym w:font="Wingdings" w:char="F0E0"/>
-      </w:r>
-      <w:r>
-        <w:t xml:space="preserve"> solo va la 1ª vez</w:t>
+        <w:t xml:space="preserve">el máximo número de usuarios al que se puede ofrecer servicio con un buen rendimiento (95% de peticiones OK, media 1s la respuesta y 5s máximo tiempo respuesta) es de </w:t>
+      </w:r>
+      <w:r>
+        <w:rPr>
+          <w:b/>
+          <w:bCs/>
+        </w:rPr>
+        <w:t>3000 usuarios repartidos durante 100 segundos</w:t>
+      </w:r>
+      <w:r>
+        <w:t>.</w:t>
+      </w:r>
+    </w:p>
+    <w:p>
+      <w:pPr>
+        <w:keepNext/>
+        <w:jc w:val="center"/>
+      </w:pPr>
+      <w:r>
+        <w:rPr>
+          <w:noProof/>
+        </w:rPr>
+        <w:drawing>
+          <wp:inline distT="0" distB="0" distL="0" distR="0" wp14:anchorId="0EF645F2" wp14:editId="18E614C1">
+            <wp:extent cx="5400040" cy="5916295"/>
+            <wp:effectExtent l="0" t="0" r="0" b="8255"/>
+            <wp:docPr id="5" name="Picture 5"/>
+            <wp:cNvGraphicFramePr>
+              <a:graphicFrameLocks xmlns:a="http://schemas.openxmlformats.org/drawingml/2006/main" noChangeAspect="1"/>
+            </wp:cNvGraphicFramePr>
+            <a:graphic xmlns:a="http://schemas.openxmlformats.org/drawingml/2006/main">
+              <a:graphicData uri="http://schemas.openxmlformats.org/drawingml/2006/picture">
+                <pic:pic xmlns:pic="http://schemas.openxmlformats.org/drawingml/2006/picture">
+                  <pic:nvPicPr>
+                    <pic:cNvPr id="1" name=""/>
+                    <pic:cNvPicPr/>
+                  </pic:nvPicPr>
+                  <pic:blipFill>
+                    <a:blip r:embed="rId7"/>
+                    <a:stretch>
+                      <a:fillRect/>
+                    </a:stretch>
+                  </pic:blipFill>
+                  <pic:spPr>
+                    <a:xfrm>
+                      <a:off x="0" y="0"/>
+                      <a:ext cx="5400040" cy="5916295"/>
+                    </a:xfrm>
+                    <a:prstGeom prst="rect">
+                      <a:avLst/>
+                    </a:prstGeom>
+                  </pic:spPr>
+                </pic:pic>
+              </a:graphicData>
+            </a:graphic>
+          </wp:inline>
+        </w:drawing>
+      </w:r>
+    </w:p>
+    <w:p>
+      <w:pPr>
+        <w:pStyle w:val="Caption"/>
+        <w:jc w:val="center"/>
+      </w:pPr>
+      <w:r>
+        <w:t xml:space="preserve">Ilustración </w:t>
+      </w:r>
+      <w:fldSimple w:instr=" SEQ Ilustración \* ARABIC ">
+        <w:r>
+          <w:rPr>
+            <w:noProof/>
+          </w:rPr>
+          <w:t>3</w:t>
+        </w:r>
+      </w:fldSimple>
+      <w:r>
+        <w:t>: test de carga HU-06</w:t>
+      </w:r>
+    </w:p>
+    <w:p/>
+    <w:p/>
+    <w:p/>
+    <w:p/>
+    <w:p/>
+    <w:p/>
+    <w:p/>
+    <w:p>
+      <w:pPr>
+        <w:jc w:val="center"/>
+        <w:rPr>
+          <w:b/>
+          <w:bCs/>
+        </w:rPr>
+      </w:pPr>
+      <w:r>
+        <w:rPr>
+          <w:b/>
+          <w:bCs/>
+        </w:rPr>
+        <w:lastRenderedPageBreak/>
+        <w:t>PRUEBA RENDIMIENTO HU-08</w:t>
+      </w:r>
+    </w:p>
+    <w:p>
+      <w:r>
+        <w:t xml:space="preserve">Los resultados obtenidos en estos escenarios son peores porque se entra en la página de buscar libros en la </w:t>
+      </w:r>
+      <w:r>
+        <w:t>que</w:t>
+      </w:r>
+      <w:r>
+        <w:t xml:space="preserve"> se llama a una API externa que devuelve un poema aleatorio.</w:t>
+      </w:r>
+    </w:p>
+    <w:p>
+      <w:r>
+        <w:rPr>
+          <w:b/>
+          <w:bCs/>
+        </w:rPr>
+        <w:t xml:space="preserve">Stress test: </w:t>
+      </w:r>
+      <w:r>
+        <w:t>el mínimo número de usuarios concurrentes que no pueden ser soportados en los escenarios ronda alrededor de los 10000 usuarios en cada uno de los dos escenarios, repartidos en 10 segundos.</w:t>
+      </w:r>
+    </w:p>
+    <w:p>
+      <w:r>
+        <w:t xml:space="preserve">Al comenzar la ejecución se desborda la CPU, que es el cuello de botella, pero pronto se recupera. Por ello, en cuanto se bajen un poco los usuarios la aplicación ya será capaz responder, aunque no con un rendimiento óptimo todavía. </w:t>
+      </w:r>
+    </w:p>
+    <w:p>
+      <w:pPr>
+        <w:keepNext/>
+        <w:jc w:val="center"/>
+      </w:pPr>
+      <w:r>
+        <w:rPr>
+          <w:noProof/>
+        </w:rPr>
+        <w:drawing>
+          <wp:inline distT="0" distB="0" distL="0" distR="0" wp14:anchorId="4DB700A9" wp14:editId="00A1375A">
+            <wp:extent cx="5400040" cy="2919095"/>
+            <wp:effectExtent l="0" t="0" r="0" b="0"/>
+            <wp:docPr id="7" name="Picture 7"/>
+            <wp:cNvGraphicFramePr>
+              <a:graphicFrameLocks xmlns:a="http://schemas.openxmlformats.org/drawingml/2006/main" noChangeAspect="1"/>
+            </wp:cNvGraphicFramePr>
+            <a:graphic xmlns:a="http://schemas.openxmlformats.org/drawingml/2006/main">
+              <a:graphicData uri="http://schemas.openxmlformats.org/drawingml/2006/picture">
+                <pic:pic xmlns:pic="http://schemas.openxmlformats.org/drawingml/2006/picture">
+                  <pic:nvPicPr>
+                    <pic:cNvPr id="0" name="Picture 5"/>
+                    <pic:cNvPicPr>
+                      <a:picLocks noChangeAspect="1" noChangeArrowheads="1"/>
+                    </pic:cNvPicPr>
+                  </pic:nvPicPr>
+                  <pic:blipFill>
+                    <a:blip r:embed="rId8" cstate="print">
+                      <a:extLst>
+                        <a:ext uri="{28A0092B-C50C-407E-A947-70E740481C1C}">
+                          <a14:useLocalDpi xmlns:a14="http://schemas.microsoft.com/office/drawing/2010/main" val="0"/>
+                        </a:ext>
+                      </a:extLst>
+                    </a:blip>
+                    <a:srcRect/>
+                    <a:stretch>
+                      <a:fillRect/>
+                    </a:stretch>
+                  </pic:blipFill>
+                  <pic:spPr bwMode="auto">
+                    <a:xfrm>
+                      <a:off x="0" y="0"/>
+                      <a:ext cx="5400040" cy="2919095"/>
+                    </a:xfrm>
+                    <a:prstGeom prst="rect">
+                      <a:avLst/>
+                    </a:prstGeom>
+                    <a:noFill/>
+                    <a:ln>
+                      <a:noFill/>
+                    </a:ln>
+                  </pic:spPr>
+                </pic:pic>
+              </a:graphicData>
+            </a:graphic>
+          </wp:inline>
+        </w:drawing>
+      </w:r>
+    </w:p>
+    <w:p>
+      <w:pPr>
+        <w:pStyle w:val="Caption"/>
+        <w:jc w:val="center"/>
+      </w:pPr>
+      <w:r>
+        <w:t xml:space="preserve">Ilustración </w:t>
+      </w:r>
+      <w:fldSimple w:instr=" SEQ Ilustración \* ARABIC ">
+        <w:r>
+          <w:rPr>
+            <w:noProof/>
+          </w:rPr>
+          <w:t>4</w:t>
+        </w:r>
+      </w:fldSimple>
+      <w:r>
+        <w:t>: cuello de botella HU-08</w:t>
+      </w:r>
+    </w:p>
+    <w:p/>
+    <w:p/>
+    <w:p/>
+    <w:p/>
+    <w:p/>
+    <w:p/>
+    <w:p/>
+    <w:p/>
+    <w:p/>
+    <w:p/>
+    <w:p/>
+    <w:p/>
+    <w:p>
+      <w:r>
+        <w:rPr>
+          <w:b/>
+          <w:bCs/>
+        </w:rPr>
+        <w:lastRenderedPageBreak/>
+        <w:t>Load test:</w:t>
+      </w:r>
+      <w:r>
+        <w:t xml:space="preserve"> </w:t>
+      </w:r>
+      <w:r>
+        <w:t>debido al uso de la API solo se pude dar un rendimiento óptimo a 80 usuarios repartidos durante 10 segundos. A partir de ahí los tiempos de respuesta medio y máximo, así como el porcentaje de respuestas fallidas se dispara, ya que la API (</w:t>
+      </w:r>
+      <w:hyperlink r:id="rId9" w:history="1">
+        <w:r>
+          <w:rPr>
+            <w:rStyle w:val="Hyperlink"/>
+          </w:rPr>
+          <w:t>https://poemist.github.io/poemist-apidoc/</w:t>
+        </w:r>
+      </w:hyperlink>
+      <w:r>
+        <w:t>) se satura y empieza a devolver fallos.</w:t>
+      </w:r>
+    </w:p>
+    <w:p>
+      <w:r>
+        <w:t>La petición que contiene la llamada a la API, como se puede deducir por su mal rendimiento, es FindBooksForm.</w:t>
+      </w:r>
+    </w:p>
+    <w:p>
+      <w:pPr>
+        <w:keepNext/>
+        <w:jc w:val="center"/>
+      </w:pPr>
+      <w:r>
+        <w:rPr>
+          <w:noProof/>
+        </w:rPr>
+        <w:drawing>
+          <wp:inline distT="0" distB="0" distL="0" distR="0" wp14:anchorId="72A9BB33" wp14:editId="73DB6466">
+            <wp:extent cx="5400040" cy="5652135"/>
+            <wp:effectExtent l="0" t="0" r="0" b="5715"/>
+            <wp:docPr id="2" name="Picture 2"/>
+            <wp:cNvGraphicFramePr>
+              <a:graphicFrameLocks xmlns:a="http://schemas.openxmlformats.org/drawingml/2006/main" noChangeAspect="1"/>
+            </wp:cNvGraphicFramePr>
+            <a:graphic xmlns:a="http://schemas.openxmlformats.org/drawingml/2006/main">
+              <a:graphicData uri="http://schemas.openxmlformats.org/drawingml/2006/picture">
+                <pic:pic xmlns:pic="http://schemas.openxmlformats.org/drawingml/2006/picture">
+                  <pic:nvPicPr>
+                    <pic:cNvPr id="1" name=""/>
+                    <pic:cNvPicPr/>
+                  </pic:nvPicPr>
+                  <pic:blipFill>
+                    <a:blip r:embed="rId10"/>
+                    <a:stretch>
+                      <a:fillRect/>
+                    </a:stretch>
+                  </pic:blipFill>
+                  <pic:spPr>
+                    <a:xfrm>
+                      <a:off x="0" y="0"/>
+                      <a:ext cx="5400040" cy="5652135"/>
+                    </a:xfrm>
+                    <a:prstGeom prst="rect">
+                      <a:avLst/>
+                    </a:prstGeom>
+                  </pic:spPr>
+                </pic:pic>
+              </a:graphicData>
+            </a:graphic>
+          </wp:inline>
+        </w:drawing>
+      </w:r>
+    </w:p>
+    <w:p>
+      <w:pPr>
+        <w:pStyle w:val="Caption"/>
+        <w:jc w:val="center"/>
+      </w:pPr>
+      <w:r>
+        <w:t xml:space="preserve">Ilustración </w:t>
+      </w:r>
+      <w:fldSimple w:instr=" SEQ Ilustración \* ARABIC ">
+        <w:r>
+          <w:rPr>
+            <w:noProof/>
+          </w:rPr>
+          <w:t>5</w:t>
+        </w:r>
+      </w:fldSimple>
+      <w:r>
+        <w:t>: test de carga HU-08</w:t>
+      </w:r>
+    </w:p>
+    <w:p/>
+    <w:p/>
+    <w:p/>
+    <w:p/>
+    <w:p/>
+    <w:p>
+      <w:pPr>
+        <w:jc w:val="center"/>
+        <w:rPr>
+          <w:b/>
+          <w:bCs/>
+        </w:rPr>
+      </w:pPr>
+      <w:r>
+        <w:rPr>
+          <w:b/>
+          <w:bCs/>
+        </w:rPr>
+        <w:lastRenderedPageBreak/>
+        <w:t>PRUEBA RENDIMIENTO HU-11</w:t>
+      </w:r>
+    </w:p>
+    <w:p>
+      <w:r>
+        <w:rPr>
+          <w:b/>
+          <w:bCs/>
+        </w:rPr>
+        <w:t xml:space="preserve">Stress test: </w:t>
+      </w:r>
+      <w:r>
+        <w:t>el mínimo número de usuarios concurrentes que no pueden ser soportados en los escenarios ronda alrededor de los 10000 usuarios en cada uno de los dos escenarios, repartidos en 10 segundos. Concuerda con los resultados de la mayoría de las pruebas realizadas (en mi máquina).</w:t>
+      </w:r>
+    </w:p>
+    <w:p>
+      <w:r>
+        <w:t xml:space="preserve">Al comenzar la ejecución se desborda la CPU, que es el cuello de botella, pero pronto se recupera. Por ello, en cuanto se bajen un poco los usuarios la aplicación ya será capaz responder, aunque no con un rendimiento óptimo todavía. </w:t>
+      </w:r>
+    </w:p>
+    <w:p>
+      <w:pPr>
+        <w:keepNext/>
+      </w:pPr>
+      <w:r>
+        <w:rPr>
+          <w:noProof/>
+        </w:rPr>
+        <w:drawing>
+          <wp:inline distT="0" distB="0" distL="0" distR="0" wp14:anchorId="4CB07F4E" wp14:editId="73C33B86">
+            <wp:extent cx="5400040" cy="2917825"/>
+            <wp:effectExtent l="0" t="0" r="0" b="0"/>
+            <wp:docPr id="4" name="Picture 4"/>
+            <wp:cNvGraphicFramePr>
+              <a:graphicFrameLocks xmlns:a="http://schemas.openxmlformats.org/drawingml/2006/main" noChangeAspect="1"/>
+            </wp:cNvGraphicFramePr>
+            <a:graphic xmlns:a="http://schemas.openxmlformats.org/drawingml/2006/main">
+              <a:graphicData uri="http://schemas.openxmlformats.org/drawingml/2006/picture">
+                <pic:pic xmlns:pic="http://schemas.openxmlformats.org/drawingml/2006/picture">
+                  <pic:nvPicPr>
+                    <pic:cNvPr id="0" name="Picture 1"/>
+                    <pic:cNvPicPr>
+                      <a:picLocks noChangeAspect="1" noChangeArrowheads="1"/>
+                    </pic:cNvPicPr>
+                  </pic:nvPicPr>
+                  <pic:blipFill>
+                    <a:blip r:embed="rId11" cstate="print">
+                      <a:extLst>
+                        <a:ext uri="{28A0092B-C50C-407E-A947-70E740481C1C}">
+                          <a14:useLocalDpi xmlns:a14="http://schemas.microsoft.com/office/drawing/2010/main" val="0"/>
+                        </a:ext>
+                      </a:extLst>
+                    </a:blip>
+                    <a:srcRect/>
+                    <a:stretch>
+                      <a:fillRect/>
+                    </a:stretch>
+                  </pic:blipFill>
+                  <pic:spPr bwMode="auto">
+                    <a:xfrm>
+                      <a:off x="0" y="0"/>
+                      <a:ext cx="5400040" cy="2917825"/>
+                    </a:xfrm>
+                    <a:prstGeom prst="rect">
+                      <a:avLst/>
+                    </a:prstGeom>
+                    <a:noFill/>
+                    <a:ln>
+                      <a:noFill/>
+                    </a:ln>
+                  </pic:spPr>
+                </pic:pic>
+              </a:graphicData>
+            </a:graphic>
+          </wp:inline>
+        </w:drawing>
+      </w:r>
+    </w:p>
+    <w:p>
+      <w:pPr>
+        <w:pStyle w:val="Caption"/>
+        <w:jc w:val="center"/>
+      </w:pPr>
+      <w:r>
+        <w:t xml:space="preserve">Ilustración </w:t>
+      </w:r>
+      <w:fldSimple w:instr=" SEQ Ilustración \* ARABIC ">
+        <w:r>
+          <w:rPr>
+            <w:noProof/>
+          </w:rPr>
+          <w:t>6</w:t>
+        </w:r>
+      </w:fldSimple>
+      <w:r>
+        <w:t>: cuello de botella HU-11</w:t>
+      </w:r>
+    </w:p>
+    <w:p>
+      <w:pPr>
+        <w:rPr>
+          <w:b/>
+          <w:bCs/>
+        </w:rPr>
+      </w:pPr>
+    </w:p>
+    <w:p>
+      <w:pPr>
+        <w:rPr>
+          <w:b/>
+          <w:bCs/>
+        </w:rPr>
+      </w:pPr>
+    </w:p>
+    <w:p>
+      <w:pPr>
+        <w:rPr>
+          <w:b/>
+          <w:bCs/>
+        </w:rPr>
+      </w:pPr>
+    </w:p>
+    <w:p>
+      <w:pPr>
+        <w:rPr>
+          <w:b/>
+          <w:bCs/>
+        </w:rPr>
+      </w:pPr>
+    </w:p>
+    <w:p>
+      <w:pPr>
+        <w:rPr>
+          <w:b/>
+          <w:bCs/>
+        </w:rPr>
+      </w:pPr>
+    </w:p>
+    <w:p>
+      <w:pPr>
+        <w:rPr>
+          <w:b/>
+          <w:bCs/>
+        </w:rPr>
+      </w:pPr>
+    </w:p>
+    <w:p>
+      <w:pPr>
+        <w:rPr>
+          <w:b/>
+          <w:bCs/>
+        </w:rPr>
+      </w:pPr>
+    </w:p>
+    <w:p>
+      <w:pPr>
+        <w:rPr>
+          <w:b/>
+          <w:bCs/>
+        </w:rPr>
+      </w:pPr>
+    </w:p>
+    <w:p>
+      <w:pPr>
+        <w:rPr>
+          <w:b/>
+          <w:bCs/>
+        </w:rPr>
+      </w:pPr>
+    </w:p>
+    <w:p>
+      <w:pPr>
+        <w:rPr>
+          <w:b/>
+          <w:bCs/>
+        </w:rPr>
+      </w:pPr>
+    </w:p>
+    <w:p>
+      <w:pPr>
+        <w:rPr>
+          <w:b/>
+          <w:bCs/>
+        </w:rPr>
+      </w:pPr>
+    </w:p>
+    <w:p>
+      <w:pPr>
+        <w:rPr>
+          <w:b/>
+          <w:bCs/>
+        </w:rPr>
+      </w:pPr>
+    </w:p>
+    <w:p>
+      <w:pPr>
+        <w:rPr>
+          <w:b/>
+          <w:bCs/>
+        </w:rPr>
+      </w:pPr>
+    </w:p>
+    <w:p>
+      <w:r>
+        <w:rPr>
+          <w:b/>
+          <w:bCs/>
+        </w:rPr>
+        <w:lastRenderedPageBreak/>
+        <w:t xml:space="preserve">Load test: </w:t>
+      </w:r>
+      <w:r>
+        <w:t xml:space="preserve">el máximo número de usuarios al que se le puede ofrecer un rendimiento aceptable es de 3500 usuarios en cada escenario repartidos en 100 segundos. </w:t>
+      </w:r>
+    </w:p>
+    <w:p>
+      <w:pPr>
+        <w:shd w:val="clear" w:color="auto" w:fill="FFFFFF"/>
+        <w:spacing w:after="0" w:line="276" w:lineRule="auto"/>
+      </w:pPr>
+      <w:r>
+        <w:t>Cabe destacar que en la petición MeetingsSearchForm se realiza una llamada a una API externa (</w:t>
+      </w:r>
+      <w:hyperlink r:id="rId12" w:history="1">
+        <w:r>
+          <w:rPr>
+            <w:rStyle w:val="Hyperlink"/>
+          </w:rPr>
+          <w:t>https://github.com/lukePeavey/quotable</w:t>
+        </w:r>
+      </w:hyperlink>
+      <w:r>
+        <w:t>). Por tanto, dicha API ofrece un servicio con una calidad mucho mayor que la citada en el análisis de la HU-08, que soportaba como máximo solo 90 usuarios en lugar de 3500.</w:t>
+      </w:r>
+    </w:p>
+    <w:p>
+      <w:pPr>
+        <w:keepNext/>
+      </w:pPr>
+      <w:r>
+        <w:rPr>
+          <w:noProof/>
+        </w:rPr>
+        <w:drawing>
+          <wp:inline distT="0" distB="0" distL="0" distR="0" wp14:anchorId="0149047B" wp14:editId="41D0E80E">
+            <wp:extent cx="5400040" cy="5248275"/>
+            <wp:effectExtent l="0" t="0" r="0" b="9525"/>
+            <wp:docPr id="8" name="Picture 8"/>
+            <wp:cNvGraphicFramePr>
+              <a:graphicFrameLocks xmlns:a="http://schemas.openxmlformats.org/drawingml/2006/main" noChangeAspect="1"/>
+            </wp:cNvGraphicFramePr>
+            <a:graphic xmlns:a="http://schemas.openxmlformats.org/drawingml/2006/main">
+              <a:graphicData uri="http://schemas.openxmlformats.org/drawingml/2006/picture">
+                <pic:pic xmlns:pic="http://schemas.openxmlformats.org/drawingml/2006/picture">
+                  <pic:nvPicPr>
+                    <pic:cNvPr id="1" name=""/>
+                    <pic:cNvPicPr/>
+                  </pic:nvPicPr>
+                  <pic:blipFill>
+                    <a:blip r:embed="rId13"/>
+                    <a:stretch>
+                      <a:fillRect/>
+                    </a:stretch>
+                  </pic:blipFill>
+                  <pic:spPr>
+                    <a:xfrm>
+                      <a:off x="0" y="0"/>
+                      <a:ext cx="5400040" cy="5248275"/>
+                    </a:xfrm>
+                    <a:prstGeom prst="rect">
+                      <a:avLst/>
+                    </a:prstGeom>
+                  </pic:spPr>
+                </pic:pic>
+              </a:graphicData>
+            </a:graphic>
+          </wp:inline>
+        </w:drawing>
+      </w:r>
+    </w:p>
+    <w:p>
+      <w:pPr>
+        <w:pStyle w:val="Caption"/>
+        <w:jc w:val="center"/>
+        <w:rPr>
+          <w:noProof/>
+        </w:rPr>
+      </w:pPr>
+      <w:r>
+        <w:t xml:space="preserve">Ilustración </w:t>
+      </w:r>
+      <w:fldSimple w:instr=" SEQ Ilustración \* ARABIC ">
+        <w:r>
+          <w:rPr>
+            <w:noProof/>
+          </w:rPr>
+          <w:t>7</w:t>
+        </w:r>
+      </w:fldSimple>
+      <w:r>
+        <w:t xml:space="preserve">: test de </w:t>
+      </w:r>
+      <w:r>
+        <w:rPr>
+          <w:noProof/>
+        </w:rPr>
+        <w:t>carga HU-11</w:t>
+      </w:r>
+    </w:p>
+    <w:p/>
+    <w:p/>
+    <w:p/>
+    <w:p/>
+    <w:p/>
+    <w:p/>
+    <w:p/>
+    <w:p>
+      <w:pPr>
+        <w:jc w:val="center"/>
+        <w:rPr>
+          <w:b/>
+          <w:bCs/>
+        </w:rPr>
+      </w:pPr>
+      <w:r>
+        <w:rPr>
+          <w:b/>
+          <w:bCs/>
+        </w:rPr>
+        <w:lastRenderedPageBreak/>
+        <w:t>PRUEBA RENDIMIENTO HU-</w:t>
+      </w:r>
+      <w:r>
+        <w:rPr>
+          <w:b/>
+          <w:bCs/>
+        </w:rPr>
+        <w:t>22</w:t>
+      </w:r>
+    </w:p>
+    <w:p>
+      <w:r>
+        <w:t>Ambos escenarios de esta historia de usuario dependen de los datos de una API externa (</w:t>
+      </w:r>
+      <w:hyperlink r:id="rId14" w:history="1">
+        <w:r>
+          <w:rPr>
+            <w:rStyle w:val="Hyperlink"/>
+          </w:rPr>
+          <w:t>https://api.itbook.store/</w:t>
+        </w:r>
+      </w:hyperlink>
+      <w:r>
+        <w:t>) por lo que cabe esperar que el rendimiento sea más bajo.</w:t>
+      </w:r>
+    </w:p>
+    <w:p>
+      <w:r>
+        <w:rPr>
+          <w:b/>
+          <w:bCs/>
+        </w:rPr>
+        <w:t xml:space="preserve">Stress test: </w:t>
+      </w:r>
+      <w:r>
+        <w:t xml:space="preserve">el mínimo número de usuarios concurrentes que no pueden ser soportados en los escenarios ronda alrededor de los </w:t>
+      </w:r>
+      <w:r>
+        <w:t>7000</w:t>
+      </w:r>
+      <w:r>
+        <w:t xml:space="preserve"> usuarios en cada uno de los dos escenarios, repartidos en 10 segundos.</w:t>
+      </w:r>
+    </w:p>
+    <w:p>
+      <w:r>
+        <w:t xml:space="preserve">Al comenzar la ejecución se desborda la CPU, que es el cuello de botella, pero pronto se recupera. </w:t>
+      </w:r>
+      <w:r>
+        <w:t>En cuanto bajan los usuarios (por ejemplo a 5000) el rendimiento ya empieza a ser aceptable, aunque sigue sin ser óptimo.</w:t>
+      </w:r>
+      <w:r>
+        <w:t xml:space="preserve"> </w:t>
+      </w:r>
+    </w:p>
+    <w:p/>
+    <w:p>
+      <w:pPr>
+        <w:keepNext/>
+      </w:pPr>
+      <w:r>
+        <w:rPr>
+          <w:noProof/>
+        </w:rPr>
+        <w:drawing>
+          <wp:inline distT="0" distB="0" distL="0" distR="0" wp14:anchorId="6CEFDD62" wp14:editId="38E168E1">
+            <wp:extent cx="5390515" cy="2913380"/>
+            <wp:effectExtent l="0" t="0" r="635" b="1270"/>
+            <wp:docPr id="9" name="Picture 9"/>
+            <wp:cNvGraphicFramePr>
+              <a:graphicFrameLocks xmlns:a="http://schemas.openxmlformats.org/drawingml/2006/main" noChangeAspect="1"/>
+            </wp:cNvGraphicFramePr>
+            <a:graphic xmlns:a="http://schemas.openxmlformats.org/drawingml/2006/main">
+              <a:graphicData uri="http://schemas.openxmlformats.org/drawingml/2006/picture">
+                <pic:pic xmlns:pic="http://schemas.openxmlformats.org/drawingml/2006/picture">
+                  <pic:nvPicPr>
+                    <pic:cNvPr id="0" name="Picture 1"/>
+                    <pic:cNvPicPr>
+                      <a:picLocks noChangeAspect="1" noChangeArrowheads="1"/>
+                    </pic:cNvPicPr>
+                  </pic:nvPicPr>
+                  <pic:blipFill>
+                    <a:blip r:embed="rId15" cstate="print">
+                      <a:extLst>
+                        <a:ext uri="{28A0092B-C50C-407E-A947-70E740481C1C}">
+                          <a14:useLocalDpi xmlns:a14="http://schemas.microsoft.com/office/drawing/2010/main" val="0"/>
+                        </a:ext>
+                      </a:extLst>
+                    </a:blip>
+                    <a:srcRect/>
+                    <a:stretch>
+                      <a:fillRect/>
+                    </a:stretch>
+                  </pic:blipFill>
+                  <pic:spPr bwMode="auto">
+                    <a:xfrm>
+                      <a:off x="0" y="0"/>
+                      <a:ext cx="5390515" cy="2913380"/>
+                    </a:xfrm>
+                    <a:prstGeom prst="rect">
+                      <a:avLst/>
+                    </a:prstGeom>
+                    <a:noFill/>
+                    <a:ln>
+                      <a:noFill/>
+                    </a:ln>
+                  </pic:spPr>
+                </pic:pic>
+              </a:graphicData>
+            </a:graphic>
+          </wp:inline>
+        </w:drawing>
+      </w:r>
+    </w:p>
+    <w:p>
+      <w:pPr>
+        <w:pStyle w:val="Caption"/>
+        <w:jc w:val="center"/>
+      </w:pPr>
+      <w:r>
+        <w:t xml:space="preserve">Ilustración </w:t>
+      </w:r>
+      <w:fldSimple w:instr=" SEQ Ilustración \* ARABIC ">
+        <w:r>
+          <w:rPr>
+            <w:noProof/>
+          </w:rPr>
+          <w:t>8</w:t>
+        </w:r>
+      </w:fldSimple>
+      <w:r>
+        <w:t>: cuello de botella HU-22</w:t>
+      </w:r>
+    </w:p>
+    <w:p>
+      <w:pPr>
+        <w:rPr>
+          <w:b/>
+          <w:bCs/>
+        </w:rPr>
+      </w:pPr>
+    </w:p>
+    <w:p>
+      <w:pPr>
+        <w:rPr>
+          <w:b/>
+          <w:bCs/>
+        </w:rPr>
+      </w:pPr>
+    </w:p>
+    <w:p>
+      <w:pPr>
+        <w:rPr>
+          <w:b/>
+          <w:bCs/>
+        </w:rPr>
+      </w:pPr>
+    </w:p>
+    <w:p>
+      <w:pPr>
+        <w:rPr>
+          <w:b/>
+          <w:bCs/>
+        </w:rPr>
+      </w:pPr>
+    </w:p>
+    <w:p>
+      <w:pPr>
+        <w:rPr>
+          <w:b/>
+          <w:bCs/>
+        </w:rPr>
+      </w:pPr>
+    </w:p>
+    <w:p>
+      <w:pPr>
+        <w:rPr>
+          <w:b/>
+          <w:bCs/>
+        </w:rPr>
+      </w:pPr>
+    </w:p>
+    <w:p>
+      <w:pPr>
+        <w:rPr>
+          <w:b/>
+          <w:bCs/>
+        </w:rPr>
+      </w:pPr>
+    </w:p>
+    <w:p>
+      <w:pPr>
+        <w:rPr>
+          <w:b/>
+          <w:bCs/>
+        </w:rPr>
+      </w:pPr>
+    </w:p>
+    <w:p>
+      <w:pPr>
+        <w:rPr>
+          <w:b/>
+          <w:bCs/>
+        </w:rPr>
+      </w:pPr>
+    </w:p>
+    <w:p>
+      <w:pPr>
+        <w:rPr>
+          <w:b/>
+          <w:bCs/>
+        </w:rPr>
+      </w:pPr>
+    </w:p>
+    <w:p>
+      <w:pPr>
+        <w:rPr>
+          <w:b/>
+          <w:bCs/>
+        </w:rPr>
+      </w:pPr>
+    </w:p>
+    <w:p>
+      <w:r>
+        <w:rPr>
+          <w:b/>
+          <w:bCs/>
+        </w:rPr>
+        <w:lastRenderedPageBreak/>
+        <w:t xml:space="preserve">Load test: </w:t>
+      </w:r>
+      <w:r>
+        <w:t xml:space="preserve">el máximo número de usuarios al que se le puede ofrecer un rendimiento aceptable es de </w:t>
+      </w:r>
+      <w:r>
+        <w:t>1000</w:t>
+      </w:r>
+      <w:r>
+        <w:t xml:space="preserve"> usuarios en cada escenario repartidos en 100 segundos. </w:t>
+      </w:r>
+    </w:p>
+    <w:p>
+      <w:pPr>
+        <w:keepNext/>
+      </w:pPr>
+      <w:r>
+        <w:rPr>
+          <w:noProof/>
+        </w:rPr>
+        <w:drawing>
+          <wp:inline distT="0" distB="0" distL="0" distR="0" wp14:anchorId="33E362CC" wp14:editId="0CE7D757">
+            <wp:extent cx="5400040" cy="5154295"/>
+            <wp:effectExtent l="0" t="0" r="0" b="8255"/>
+            <wp:docPr id="10" name="Picture 10"/>
+            <wp:cNvGraphicFramePr>
+              <a:graphicFrameLocks xmlns:a="http://schemas.openxmlformats.org/drawingml/2006/main" noChangeAspect="1"/>
+            </wp:cNvGraphicFramePr>
+            <a:graphic xmlns:a="http://schemas.openxmlformats.org/drawingml/2006/main">
+              <a:graphicData uri="http://schemas.openxmlformats.org/drawingml/2006/picture">
+                <pic:pic xmlns:pic="http://schemas.openxmlformats.org/drawingml/2006/picture">
+                  <pic:nvPicPr>
+                    <pic:cNvPr id="1" name=""/>
+                    <pic:cNvPicPr/>
+                  </pic:nvPicPr>
+                  <pic:blipFill>
+                    <a:blip r:embed="rId16"/>
+                    <a:stretch>
+                      <a:fillRect/>
+                    </a:stretch>
+                  </pic:blipFill>
+                  <pic:spPr>
+                    <a:xfrm>
+                      <a:off x="0" y="0"/>
+                      <a:ext cx="5400040" cy="5154295"/>
+                    </a:xfrm>
+                    <a:prstGeom prst="rect">
+                      <a:avLst/>
+                    </a:prstGeom>
+                  </pic:spPr>
+                </pic:pic>
+              </a:graphicData>
+            </a:graphic>
+          </wp:inline>
+        </w:drawing>
+      </w:r>
+    </w:p>
+    <w:p>
+      <w:pPr>
+        <w:pStyle w:val="Caption"/>
+        <w:jc w:val="center"/>
+      </w:pPr>
+      <w:r>
+        <w:t xml:space="preserve">Ilustración </w:t>
+      </w:r>
+      <w:fldSimple w:instr=" SEQ Ilustración \* ARABIC ">
+        <w:r>
+          <w:rPr>
+            <w:noProof/>
+          </w:rPr>
+          <w:t>9</w:t>
+        </w:r>
+      </w:fldSimple>
+      <w:r>
+        <w:t>: test de carga HU-22</w:t>
+      </w:r>
+    </w:p>
+    <w:p>
+      <w:r>
+        <w:t>En cuanto se suben los usuarios a 1500 el tiempo de respuesta máximo se dispara en torno a las 9 segundos.</w:t>
       </w:r>
     </w:p>
     <w:sectPr>
@@ -741,6 +1791,37 @@
     <w:semiHidden/>
     <w:unhideWhenUsed/>
   </w:style>
+  <w:style w:type="paragraph" w:styleId="Caption">
+    <w:name w:val="caption"/>
+    <w:basedOn w:val="Normal"/>
+    <w:next w:val="Normal"/>
+    <w:uiPriority w:val="35"/>
+    <w:unhideWhenUsed/>
+    <w:qFormat/>
+    <w:rsid w:val="0081744C"/>
+    <w:pPr>
+      <w:spacing w:after="200" w:line="240" w:lineRule="auto"/>
+    </w:pPr>
+    <w:rPr>
+      <w:i/>
+      <w:iCs/>
+      <w:color w:val="44546A" w:themeColor="text2"/>
+      <w:sz w:val="18"/>
+      <w:szCs w:val="18"/>
+    </w:rPr>
+  </w:style>
+  <w:style w:type="character" w:styleId="Hyperlink">
+    <w:name w:val="Hyperlink"/>
+    <w:basedOn w:val="DefaultParagraphFont"/>
+    <w:uiPriority w:val="99"/>
+    <w:semiHidden/>
+    <w:unhideWhenUsed/>
+    <w:rsid w:val="00785895"/>
+    <w:rPr>
+      <w:color w:val="0000FF"/>
+      <w:u w:val="single"/>
+    </w:rPr>
+  </w:style>
 </w:styles>
 </file>
 

</xml_diff>

<commit_message>
Implemented feeders to create meetings
</commit_message>
<xml_diff>
--- a/src/performance/Performance analysis Javier.docx
+++ b/src/performance/Performance analysis Javier.docx
@@ -498,12 +498,21 @@
         <w:t xml:space="preserve">Stress test: </w:t>
       </w:r>
       <w:r>
-        <w:t>el mínimo número de usuarios concurrentes que no pueden ser soportados en los escenarios ronda alrededor de los 10000 usuarios en cada uno de los dos escenarios, repartidos en 10 segundos.</w:t>
-      </w:r>
-    </w:p>
-    <w:p>
-      <w:r>
-        <w:t xml:space="preserve">Al comenzar la ejecución se desborda la CPU, que es el cuello de botella, pero pronto se recupera. Por ello, en cuanto se bajen un poco los usuarios la aplicación ya será capaz responder, aunque no con un rendimiento óptimo todavía. </w:t>
+        <w:t xml:space="preserve">el mínimo número de usuarios concurrentes que no pueden ser soportados en los escenarios ronda alrededor de los </w:t>
+      </w:r>
+      <w:r>
+        <w:t>5000</w:t>
+      </w:r>
+      <w:r>
+        <w:t xml:space="preserve"> usuarios en cada uno de los dos escenarios, repartidos en 10 segundos.</w:t>
+      </w:r>
+    </w:p>
+    <w:p>
+      <w:r>
+        <w:t xml:space="preserve">Al comenzar la ejecución </w:t>
+      </w:r>
+      <w:r>
+        <w:t>cuando se accede a la página en la que se realiza la llamada a la API externa la interfaz de red WIFI recibe una gran carga de trabajo y creemos que puede ser el cuello de botella.</w:t>
       </w:r>
     </w:p>
     <w:p>
@@ -516,10 +525,10 @@
           <w:noProof/>
         </w:rPr>
         <w:drawing>
-          <wp:inline distT="0" distB="0" distL="0" distR="0" wp14:anchorId="4DB700A9" wp14:editId="00A1375A">
-            <wp:extent cx="5400040" cy="2919095"/>
+          <wp:inline distT="0" distB="0" distL="0" distR="0" wp14:anchorId="174A3BA6" wp14:editId="0ACDFC46">
+            <wp:extent cx="5400040" cy="2919730"/>
             <wp:effectExtent l="0" t="0" r="0" b="0"/>
-            <wp:docPr id="7" name="Picture 7"/>
+            <wp:docPr id="2" name="Picture 2"/>
             <wp:cNvGraphicFramePr>
               <a:graphicFrameLocks xmlns:a="http://schemas.openxmlformats.org/drawingml/2006/main" noChangeAspect="1"/>
             </wp:cNvGraphicFramePr>
@@ -527,7 +536,7 @@
               <a:graphicData uri="http://schemas.openxmlformats.org/drawingml/2006/picture">
                 <pic:pic xmlns:pic="http://schemas.openxmlformats.org/drawingml/2006/picture">
                   <pic:nvPicPr>
-                    <pic:cNvPr id="0" name="Picture 5"/>
+                    <pic:cNvPr id="0" name="Picture 1"/>
                     <pic:cNvPicPr>
                       <a:picLocks noChangeAspect="1" noChangeArrowheads="1"/>
                     </pic:cNvPicPr>
@@ -548,7 +557,7 @@
                   <pic:spPr bwMode="auto">
                     <a:xfrm>
                       <a:off x="0" y="0"/>
-                      <a:ext cx="5400040" cy="2919095"/>
+                      <a:ext cx="5400040" cy="2919730"/>
                     </a:xfrm>
                     <a:prstGeom prst="rect">
                       <a:avLst/>
@@ -585,8 +594,11 @@
         <w:t>: cuello de botella HU-08</w:t>
       </w:r>
     </w:p>
-    <w:p/>
-    <w:p/>
+    <w:p>
+      <w:r>
+        <w:t>Cabe destacar que se ha usado el feeder CreateMeetingStressFeeder.csv para los datos de las reuniones que se pretenden crear correctamente.</w:t>
+      </w:r>
+    </w:p>
     <w:p/>
     <w:p/>
     <w:p/>
@@ -639,10 +651,10 @@
           <w:noProof/>
         </w:rPr>
         <w:drawing>
-          <wp:inline distT="0" distB="0" distL="0" distR="0" wp14:anchorId="72A9BB33" wp14:editId="73DB6466">
-            <wp:extent cx="5400040" cy="5652135"/>
-            <wp:effectExtent l="0" t="0" r="0" b="5715"/>
-            <wp:docPr id="2" name="Picture 2"/>
+          <wp:inline distT="0" distB="0" distL="0" distR="0" wp14:anchorId="7ED8AD76" wp14:editId="1068C552">
+            <wp:extent cx="5400040" cy="5659120"/>
+            <wp:effectExtent l="0" t="0" r="0" b="0"/>
+            <wp:docPr id="11" name="Picture 11"/>
             <wp:cNvGraphicFramePr>
               <a:graphicFrameLocks xmlns:a="http://schemas.openxmlformats.org/drawingml/2006/main" noChangeAspect="1"/>
             </wp:cNvGraphicFramePr>
@@ -662,7 +674,7 @@
                   <pic:spPr>
                     <a:xfrm>
                       <a:off x="0" y="0"/>
-                      <a:ext cx="5400040" cy="5652135"/>
+                      <a:ext cx="5400040" cy="5659120"/>
                     </a:xfrm>
                     <a:prstGeom prst="rect">
                       <a:avLst/>
@@ -695,25 +707,366 @@
         <w:t>: test de carga HU-08</w:t>
       </w:r>
     </w:p>
-    <w:p/>
-    <w:p/>
-    <w:p/>
-    <w:p/>
-    <w:p/>
-    <w:p>
-      <w:pPr>
-        <w:jc w:val="center"/>
-        <w:rPr>
-          <w:b/>
-          <w:bCs/>
-        </w:rPr>
-      </w:pPr>
-      <w:r>
-        <w:rPr>
-          <w:b/>
-          <w:bCs/>
-        </w:rPr>
+    <w:p>
+      <w:r>
+        <w:t xml:space="preserve">Se ha usado un feeder para </w:t>
+      </w:r>
+      <w:r>
+        <w:t>dar</w:t>
+      </w:r>
+      <w:r>
+        <w:t xml:space="preserve"> los datos para crear la reunión:</w:t>
+      </w:r>
+      <w:r>
+        <w:t xml:space="preserve"> CreateMeetingLoadFeeer.csv</w:t>
+      </w:r>
+    </w:p>
+    <w:p>
+      <w:pPr>
+        <w:keepNext/>
+        <w:jc w:val="center"/>
+      </w:pPr>
+      <w:r>
+        <w:rPr>
+          <w:noProof/>
+        </w:rPr>
+        <w:drawing>
+          <wp:inline distT="0" distB="0" distL="0" distR="0" wp14:anchorId="181FB742" wp14:editId="55EAA720">
+            <wp:extent cx="5144859" cy="975853"/>
+            <wp:effectExtent l="0" t="0" r="0" b="0"/>
+            <wp:docPr id="12" name="Picture 12"/>
+            <wp:cNvGraphicFramePr>
+              <a:graphicFrameLocks xmlns:a="http://schemas.openxmlformats.org/drawingml/2006/main" noChangeAspect="1"/>
+            </wp:cNvGraphicFramePr>
+            <a:graphic xmlns:a="http://schemas.openxmlformats.org/drawingml/2006/main">
+              <a:graphicData uri="http://schemas.openxmlformats.org/drawingml/2006/picture">
+                <pic:pic xmlns:pic="http://schemas.openxmlformats.org/drawingml/2006/picture">
+                  <pic:nvPicPr>
+                    <pic:cNvPr id="1" name=""/>
+                    <pic:cNvPicPr/>
+                  </pic:nvPicPr>
+                  <pic:blipFill>
+                    <a:blip r:embed="rId11"/>
+                    <a:stretch>
+                      <a:fillRect/>
+                    </a:stretch>
+                  </pic:blipFill>
+                  <pic:spPr>
+                    <a:xfrm>
+                      <a:off x="0" y="0"/>
+                      <a:ext cx="5223465" cy="990763"/>
+                    </a:xfrm>
+                    <a:prstGeom prst="rect">
+                      <a:avLst/>
+                    </a:prstGeom>
+                  </pic:spPr>
+                </pic:pic>
+              </a:graphicData>
+            </a:graphic>
+          </wp:inline>
+        </w:drawing>
+      </w:r>
+    </w:p>
+    <w:p>
+      <w:pPr>
+        <w:pStyle w:val="Caption"/>
+        <w:jc w:val="center"/>
+      </w:pPr>
+      <w:r>
+        <w:t xml:space="preserve">Ilustración </w:t>
+      </w:r>
+      <w:r>
+        <w:fldChar w:fldCharType="begin"/>
+      </w:r>
+      <w:r>
+        <w:instrText xml:space="preserve"> SEQ Ilustración \* ARABIC </w:instrText>
+      </w:r>
+      <w:r>
+        <w:fldChar w:fldCharType="separate"/>
+      </w:r>
+      <w:r>
+        <w:rPr>
+          <w:noProof/>
+        </w:rPr>
+        <w:t>6</w:t>
+      </w:r>
+      <w:r>
+        <w:rPr>
+          <w:noProof/>
+        </w:rPr>
+        <w:fldChar w:fldCharType="end"/>
+      </w:r>
+      <w:r>
+        <w:t>: ejemplo feeder</w:t>
+      </w:r>
+    </w:p>
+    <w:p>
+      <w:r>
         <w:lastRenderedPageBreak/>
+        <w:t>Y se pueden ver los resultados en la BD</w:t>
+      </w:r>
+      <w:r>
+        <w:t xml:space="preserve"> que concuerdan con los datos del feeder:</w:t>
+      </w:r>
+    </w:p>
+    <w:p>
+      <w:pPr>
+        <w:keepNext/>
+        <w:jc w:val="center"/>
+      </w:pPr>
+      <w:r>
+        <w:rPr>
+          <w:noProof/>
+        </w:rPr>
+        <w:drawing>
+          <wp:inline distT="0" distB="0" distL="0" distR="0" wp14:anchorId="4D04BA8E" wp14:editId="16B75222">
+            <wp:extent cx="5400040" cy="3030220"/>
+            <wp:effectExtent l="0" t="0" r="0" b="0"/>
+            <wp:docPr id="13" name="Picture 13"/>
+            <wp:cNvGraphicFramePr>
+              <a:graphicFrameLocks xmlns:a="http://schemas.openxmlformats.org/drawingml/2006/main" noChangeAspect="1"/>
+            </wp:cNvGraphicFramePr>
+            <a:graphic xmlns:a="http://schemas.openxmlformats.org/drawingml/2006/main">
+              <a:graphicData uri="http://schemas.openxmlformats.org/drawingml/2006/picture">
+                <pic:pic xmlns:pic="http://schemas.openxmlformats.org/drawingml/2006/picture">
+                  <pic:nvPicPr>
+                    <pic:cNvPr id="1" name=""/>
+                    <pic:cNvPicPr/>
+                  </pic:nvPicPr>
+                  <pic:blipFill>
+                    <a:blip r:embed="rId12"/>
+                    <a:stretch>
+                      <a:fillRect/>
+                    </a:stretch>
+                  </pic:blipFill>
+                  <pic:spPr>
+                    <a:xfrm>
+                      <a:off x="0" y="0"/>
+                      <a:ext cx="5400040" cy="3030220"/>
+                    </a:xfrm>
+                    <a:prstGeom prst="rect">
+                      <a:avLst/>
+                    </a:prstGeom>
+                  </pic:spPr>
+                </pic:pic>
+              </a:graphicData>
+            </a:graphic>
+          </wp:inline>
+        </w:drawing>
+      </w:r>
+    </w:p>
+    <w:p>
+      <w:pPr>
+        <w:pStyle w:val="Caption"/>
+        <w:jc w:val="center"/>
+      </w:pPr>
+      <w:r>
+        <w:t xml:space="preserve">Ilustración </w:t>
+      </w:r>
+      <w:r>
+        <w:fldChar w:fldCharType="begin"/>
+      </w:r>
+      <w:r>
+        <w:instrText xml:space="preserve"> SEQ Ilus</w:instrText>
+      </w:r>
+      <w:r>
+        <w:instrText xml:space="preserve">tración \* ARABIC </w:instrText>
+      </w:r>
+      <w:r>
+        <w:fldChar w:fldCharType="separate"/>
+      </w:r>
+      <w:r>
+        <w:rPr>
+          <w:noProof/>
+        </w:rPr>
+        <w:t>7</w:t>
+      </w:r>
+      <w:r>
+        <w:rPr>
+          <w:noProof/>
+        </w:rPr>
+        <w:fldChar w:fldCharType="end"/>
+      </w:r>
+      <w:r>
+        <w:t>: resultado en BD</w:t>
+      </w:r>
+    </w:p>
+    <w:p/>
+    <w:p>
+      <w:pPr>
+        <w:jc w:val="center"/>
+        <w:rPr>
+          <w:b/>
+          <w:bCs/>
+        </w:rPr>
+      </w:pPr>
+    </w:p>
+    <w:p>
+      <w:pPr>
+        <w:jc w:val="center"/>
+        <w:rPr>
+          <w:b/>
+          <w:bCs/>
+        </w:rPr>
+      </w:pPr>
+    </w:p>
+    <w:p>
+      <w:pPr>
+        <w:jc w:val="center"/>
+        <w:rPr>
+          <w:b/>
+          <w:bCs/>
+        </w:rPr>
+      </w:pPr>
+    </w:p>
+    <w:p>
+      <w:pPr>
+        <w:jc w:val="center"/>
+        <w:rPr>
+          <w:b/>
+          <w:bCs/>
+        </w:rPr>
+      </w:pPr>
+    </w:p>
+    <w:p>
+      <w:pPr>
+        <w:jc w:val="center"/>
+        <w:rPr>
+          <w:b/>
+          <w:bCs/>
+        </w:rPr>
+      </w:pPr>
+    </w:p>
+    <w:p>
+      <w:pPr>
+        <w:jc w:val="center"/>
+        <w:rPr>
+          <w:b/>
+          <w:bCs/>
+        </w:rPr>
+      </w:pPr>
+    </w:p>
+    <w:p>
+      <w:pPr>
+        <w:jc w:val="center"/>
+        <w:rPr>
+          <w:b/>
+          <w:bCs/>
+        </w:rPr>
+      </w:pPr>
+    </w:p>
+    <w:p>
+      <w:pPr>
+        <w:jc w:val="center"/>
+        <w:rPr>
+          <w:b/>
+          <w:bCs/>
+        </w:rPr>
+      </w:pPr>
+    </w:p>
+    <w:p>
+      <w:pPr>
+        <w:jc w:val="center"/>
+        <w:rPr>
+          <w:b/>
+          <w:bCs/>
+        </w:rPr>
+      </w:pPr>
+    </w:p>
+    <w:p>
+      <w:pPr>
+        <w:jc w:val="center"/>
+        <w:rPr>
+          <w:b/>
+          <w:bCs/>
+        </w:rPr>
+      </w:pPr>
+    </w:p>
+    <w:p>
+      <w:pPr>
+        <w:jc w:val="center"/>
+        <w:rPr>
+          <w:b/>
+          <w:bCs/>
+        </w:rPr>
+      </w:pPr>
+    </w:p>
+    <w:p>
+      <w:pPr>
+        <w:jc w:val="center"/>
+        <w:rPr>
+          <w:b/>
+          <w:bCs/>
+        </w:rPr>
+      </w:pPr>
+    </w:p>
+    <w:p>
+      <w:pPr>
+        <w:jc w:val="center"/>
+        <w:rPr>
+          <w:b/>
+          <w:bCs/>
+        </w:rPr>
+      </w:pPr>
+    </w:p>
+    <w:p>
+      <w:pPr>
+        <w:jc w:val="center"/>
+        <w:rPr>
+          <w:b/>
+          <w:bCs/>
+        </w:rPr>
+      </w:pPr>
+    </w:p>
+    <w:p>
+      <w:pPr>
+        <w:jc w:val="center"/>
+        <w:rPr>
+          <w:b/>
+          <w:bCs/>
+        </w:rPr>
+      </w:pPr>
+    </w:p>
+    <w:p>
+      <w:pPr>
+        <w:jc w:val="center"/>
+        <w:rPr>
+          <w:b/>
+          <w:bCs/>
+        </w:rPr>
+      </w:pPr>
+    </w:p>
+    <w:p>
+      <w:pPr>
+        <w:jc w:val="center"/>
+        <w:rPr>
+          <w:b/>
+          <w:bCs/>
+        </w:rPr>
+      </w:pPr>
+    </w:p>
+    <w:p>
+      <w:pPr>
+        <w:jc w:val="center"/>
+        <w:rPr>
+          <w:b/>
+          <w:bCs/>
+        </w:rPr>
+      </w:pPr>
+    </w:p>
+    <w:p>
+      <w:pPr>
+        <w:jc w:val="center"/>
+        <w:rPr>
+          <w:b/>
+          <w:bCs/>
+        </w:rPr>
+      </w:pPr>
+      <w:r>
+        <w:rPr>
+          <w:b/>
+          <w:bCs/>
+        </w:rPr>
         <w:t>PRUEBA RENDIMIENTO HU-11</w:t>
       </w:r>
     </w:p>
@@ -760,7 +1113,7 @@
                     </pic:cNvPicPr>
                   </pic:nvPicPr>
                   <pic:blipFill>
-                    <a:blip r:embed="rId11" cstate="print">
+                    <a:blip r:embed="rId13" cstate="print">
                       <a:extLst>
                         <a:ext uri="{28A0092B-C50C-407E-A947-70E740481C1C}">
                           <a14:useLocalDpi xmlns:a14="http://schemas.microsoft.com/office/drawing/2010/main" val="0"/>
@@ -805,7 +1158,7 @@
           <w:rPr>
             <w:noProof/>
           </w:rPr>
-          <w:t>6</w:t>
+          <w:t>8</w:t>
         </w:r>
       </w:fldSimple>
       <w:r>
@@ -922,7 +1275,6 @@
           <w:b/>
           <w:bCs/>
         </w:rPr>
-        <w:lastRenderedPageBreak/>
         <w:t xml:space="preserve">Load test: </w:t>
       </w:r>
       <w:r>
@@ -937,7 +1289,7 @@
       <w:r>
         <w:t>Cabe destacar que en la petición MeetingsSearchForm se realiza una llamada a una API externa (</w:t>
       </w:r>
-      <w:hyperlink r:id="rId12" w:history="1">
+      <w:hyperlink r:id="rId14" w:history="1">
         <w:r>
           <w:rPr>
             <w:rStyle w:val="Hyperlink"/>
@@ -973,7 +1325,7 @@
                     <pic:cNvPicPr/>
                   </pic:nvPicPr>
                   <pic:blipFill>
-                    <a:blip r:embed="rId13"/>
+                    <a:blip r:embed="rId15"/>
                     <a:stretch>
                       <a:fillRect/>
                     </a:stretch>
@@ -1010,7 +1362,7 @@
           <w:rPr>
             <w:noProof/>
           </w:rPr>
-          <w:t>7</w:t>
+          <w:t>9</w:t>
         </w:r>
       </w:fldSimple>
       <w:r>
@@ -1043,22 +1395,14 @@
           <w:b/>
           <w:bCs/>
         </w:rPr>
-        <w:lastRenderedPageBreak/>
-        <w:t>PRUEBA RENDIMIENTO HU-</w:t>
-      </w:r>
-      <w:r>
-        <w:rPr>
-          <w:b/>
-          <w:bCs/>
-        </w:rPr>
-        <w:t>22</w:t>
+        <w:t>PRUEBA RENDIMIENTO HU-22</w:t>
       </w:r>
     </w:p>
     <w:p>
       <w:r>
         <w:t>Ambos escenarios de esta historia de usuario dependen de los datos de una API externa (</w:t>
       </w:r>
-      <w:hyperlink r:id="rId14" w:history="1">
+      <w:hyperlink r:id="rId16" w:history="1">
         <w:r>
           <w:rPr>
             <w:rStyle w:val="Hyperlink"/>
@@ -1079,24 +1423,12 @@
         <w:t xml:space="preserve">Stress test: </w:t>
       </w:r>
       <w:r>
-        <w:t xml:space="preserve">el mínimo número de usuarios concurrentes que no pueden ser soportados en los escenarios ronda alrededor de los </w:t>
-      </w:r>
-      <w:r>
-        <w:t>7000</w:t>
-      </w:r>
-      <w:r>
-        <w:t xml:space="preserve"> usuarios en cada uno de los dos escenarios, repartidos en 10 segundos.</w:t>
-      </w:r>
-    </w:p>
-    <w:p>
-      <w:r>
-        <w:t xml:space="preserve">Al comenzar la ejecución se desborda la CPU, que es el cuello de botella, pero pronto se recupera. </w:t>
-      </w:r>
-      <w:r>
-        <w:t>En cuanto bajan los usuarios (por ejemplo a 5000) el rendimiento ya empieza a ser aceptable, aunque sigue sin ser óptimo.</w:t>
-      </w:r>
-      <w:r>
-        <w:t xml:space="preserve"> </w:t>
+        <w:t>el mínimo número de usuarios concurrentes que no pueden ser soportados en los escenarios ronda alrededor de los 7000 usuarios en cada uno de los dos escenarios, repartidos en 10 segundos.</w:t>
+      </w:r>
+    </w:p>
+    <w:p>
+      <w:r>
+        <w:t xml:space="preserve">Al comenzar la ejecución se desborda la CPU, que es el cuello de botella, pero pronto se recupera. En cuanto bajan los usuarios (por ejemplo a 5000) el rendimiento ya empieza a ser aceptable, aunque sigue sin ser óptimo. </w:t>
       </w:r>
     </w:p>
     <w:p/>
@@ -1126,7 +1458,7 @@
                     </pic:cNvPicPr>
                   </pic:nvPicPr>
                   <pic:blipFill>
-                    <a:blip r:embed="rId15" cstate="print">
+                    <a:blip r:embed="rId17" cstate="print">
                       <a:extLst>
                         <a:ext uri="{28A0092B-C50C-407E-A947-70E740481C1C}">
                           <a14:useLocalDpi xmlns:a14="http://schemas.microsoft.com/office/drawing/2010/main" val="0"/>
@@ -1171,7 +1503,7 @@
           <w:rPr>
             <w:noProof/>
           </w:rPr>
-          <w:t>8</w:t>
+          <w:t>10</w:t>
         </w:r>
       </w:fldSimple>
       <w:r>
@@ -1272,7 +1604,6 @@
           <w:b/>
           <w:bCs/>
         </w:rPr>
-        <w:lastRenderedPageBreak/>
         <w:t xml:space="preserve">Load test: </w:t>
       </w:r>
       <w:r>
@@ -1309,7 +1640,7 @@
                     <pic:cNvPicPr/>
                   </pic:nvPicPr>
                   <pic:blipFill>
-                    <a:blip r:embed="rId16"/>
+                    <a:blip r:embed="rId18"/>
                     <a:stretch>
                       <a:fillRect/>
                     </a:stretch>
@@ -1343,7 +1674,7 @@
           <w:rPr>
             <w:noProof/>
           </w:rPr>
-          <w:t>9</w:t>
+          <w:t>11</w:t>
         </w:r>
       </w:fldSimple>
       <w:r>

</xml_diff>

<commit_message>
Started to unify analysis
</commit_message>
<xml_diff>
--- a/src/performance/Performance analysis Javier.docx
+++ b/src/performance/Performance analysis Javier.docx
@@ -20,68 +20,218 @@
     </w:p>
     <w:p>
       <w:r>
-        <w:t>E</w:t>
+        <w:t>En este apartado solo se va a probar un escenario ya que el de borrar el libro correctamente se prueba junto a la HU-01 de forma que tras añadir un libro se borra para evitar problemas que hemos encontrado durante el desarrollo de las pruebas.</w:t>
+      </w:r>
+    </w:p>
+    <w:p>
+      <w:r>
+        <w:rPr>
+          <w:b/>
+          <w:bCs/>
+        </w:rPr>
+        <w:t>Stress test:</w:t>
+      </w:r>
+      <w:r>
+        <w:t xml:space="preserve"> e</w:t>
       </w:r>
       <w:r>
         <w:t xml:space="preserve">l </w:t>
       </w:r>
       <w:r>
-        <w:rPr>
-          <w:b/>
-          <w:bCs/>
-        </w:rPr>
         <w:t>mínimo número de usuarios concurrentes</w:t>
       </w:r>
       <w:r>
+        <w:t xml:space="preserve"> que no pueden ser soportados</w:t>
+      </w:r>
+      <w:r>
+        <w:t xml:space="preserve"> en los escenarios</w:t>
+      </w:r>
+      <w:r>
+        <w:t xml:space="preserve"> es de</w:t>
+      </w:r>
+      <w:r>
+        <w:t xml:space="preserve"> aproximadamente</w:t>
+      </w:r>
+      <w:r>
         <w:t xml:space="preserve"> </w:t>
       </w:r>
       <w:r>
-        <w:rPr>
-          <w:b/>
-          <w:bCs/>
-        </w:rPr>
-        <w:t>que no pueden ser soportados</w:t>
-      </w:r>
-      <w:r>
-        <w:rPr>
-          <w:b/>
-          <w:bCs/>
-        </w:rPr>
-        <w:t xml:space="preserve"> en los escenarios</w:t>
-      </w:r>
-      <w:r>
-        <w:t xml:space="preserve"> es de</w:t>
-      </w:r>
-      <w:r>
-        <w:t xml:space="preserve"> aproximadamente</w:t>
-      </w:r>
-      <w:r>
-        <w:t xml:space="preserve"> 15000 usuarios “en rampa” en ambos escenarios durante 10 segundos. Con este valor, al comenzar la ejecución se produce un cuello de botella por el sobreuso de la CPU</w:t>
-      </w:r>
-      <w:r>
-        <w:t xml:space="preserve"> que se va atenuando a medida que avanza el análisis. </w:t>
-      </w:r>
-    </w:p>
-    <w:p>
-      <w:r>
-        <w:t>Bajando de estos niveles de usuarios nuestro sistema ya empieza a soportarlo. El principal esfuerzo que se realiza al principio deja de desbordar la CPU evitando que fallen tantas peticiones.</w:t>
-      </w:r>
-    </w:p>
-    <w:p>
-      <w:r>
-        <w:t>Cabe destacar que también sufre la interfaz WIFI.</w:t>
-      </w:r>
-    </w:p>
-    <w:p>
+        <w:t>10000</w:t>
+      </w:r>
+      <w:r>
+        <w:t xml:space="preserve"> usuarios “en rampa” durante 10 segundos</w:t>
+      </w:r>
+      <w:r>
+        <w:t xml:space="preserve"> (téngase en cuenta que es un solo escenario a diferencia del resto de análisis que son 2)</w:t>
+      </w:r>
+    </w:p>
+    <w:p>
+      <w:r>
+        <w:t>El motivo del mal rendimiento es, como se comenta en análisis de historias de usuario posteriores el consumo de una API que ofrece un mal rendimiento.</w:t>
+      </w:r>
+    </w:p>
+    <w:p>
+      <w:r>
+        <w:t>Por dicha razón la interfaz de red actúa como cuello de botella.</w:t>
+      </w:r>
+    </w:p>
+    <w:p>
+      <w:pPr>
+        <w:rPr>
+          <w:b/>
+          <w:bCs/>
+        </w:rPr>
+      </w:pPr>
+      <w:r>
+        <w:rPr>
+          <w:noProof/>
+        </w:rPr>
+        <mc:AlternateContent>
+          <mc:Choice Requires="wps">
+            <w:drawing>
+              <wp:anchor distT="0" distB="0" distL="114300" distR="114300" simplePos="0" relativeHeight="251660288" behindDoc="1" locked="0" layoutInCell="1" allowOverlap="1" wp14:anchorId="220E969E" wp14:editId="65EA2A4E">
+                <wp:simplePos x="0" y="0"/>
+                <wp:positionH relativeFrom="column">
+                  <wp:posOffset>-3810</wp:posOffset>
+                </wp:positionH>
+                <wp:positionV relativeFrom="paragraph">
+                  <wp:posOffset>2981960</wp:posOffset>
+                </wp:positionV>
+                <wp:extent cx="5400040" cy="635"/>
+                <wp:effectExtent l="0" t="0" r="0" b="0"/>
+                <wp:wrapTight wrapText="bothSides">
+                  <wp:wrapPolygon edited="0">
+                    <wp:start x="0" y="0"/>
+                    <wp:lineTo x="0" y="21600"/>
+                    <wp:lineTo x="21600" y="21600"/>
+                    <wp:lineTo x="21600" y="0"/>
+                  </wp:wrapPolygon>
+                </wp:wrapTight>
+                <wp:docPr id="1" name="Text Box 1"/>
+                <wp:cNvGraphicFramePr/>
+                <a:graphic xmlns:a="http://schemas.openxmlformats.org/drawingml/2006/main">
+                  <a:graphicData uri="http://schemas.microsoft.com/office/word/2010/wordprocessingShape">
+                    <wps:wsp>
+                      <wps:cNvSpPr txBox="1"/>
+                      <wps:spPr>
+                        <a:xfrm>
+                          <a:off x="0" y="0"/>
+                          <a:ext cx="5400040" cy="635"/>
+                        </a:xfrm>
+                        <a:prstGeom prst="rect">
+                          <a:avLst/>
+                        </a:prstGeom>
+                        <a:solidFill>
+                          <a:prstClr val="white"/>
+                        </a:solidFill>
+                        <a:ln>
+                          <a:noFill/>
+                        </a:ln>
+                      </wps:spPr>
+                      <wps:txbx>
+                        <w:txbxContent>
+                          <w:p>
+                            <w:pPr>
+                              <w:pStyle w:val="Caption"/>
+                              <w:jc w:val="center"/>
+                              <w:rPr>
+                                <w:noProof/>
+                              </w:rPr>
+                            </w:pPr>
+                            <w:r>
+                              <w:t xml:space="preserve">Ilustración </w:t>
+                            </w:r>
+                            <w:fldSimple w:instr=" SEQ Ilustración \* ARABIC ">
+                              <w:r>
+                                <w:rPr>
+                                  <w:noProof/>
+                                </w:rPr>
+                                <w:t>1</w:t>
+                              </w:r>
+                            </w:fldSimple>
+                            <w:r>
+                              <w:t>: cuello de botella HU-03</w:t>
+                            </w:r>
+                          </w:p>
+                        </w:txbxContent>
+                      </wps:txbx>
+                      <wps:bodyPr rot="0" spcFirstLastPara="0" vertOverflow="overflow" horzOverflow="overflow" vert="horz" wrap="square" lIns="0" tIns="0" rIns="0" bIns="0" numCol="1" spcCol="0" rtlCol="0" fromWordArt="0" anchor="t" anchorCtr="0" forceAA="0" compatLnSpc="1">
+                        <a:prstTxWarp prst="textNoShape">
+                          <a:avLst/>
+                        </a:prstTxWarp>
+                        <a:spAutoFit/>
+                      </wps:bodyPr>
+                    </wps:wsp>
+                  </a:graphicData>
+                </a:graphic>
+              </wp:anchor>
+            </w:drawing>
+          </mc:Choice>
+          <mc:Fallback>
+            <w:pict>
+              <v:shapetype w14:anchorId="220E969E" id="_x0000_t202" coordsize="21600,21600" o:spt="202" path="m,l,21600r21600,l21600,xe">
+                <v:stroke joinstyle="miter"/>
+                <v:path gradientshapeok="t" o:connecttype="rect"/>
+              </v:shapetype>
+              <v:shape id="Text Box 1" o:spid="_x0000_s1026" type="#_x0000_t202" style="position:absolute;margin-left:-.3pt;margin-top:234.8pt;width:425.2pt;height:.05pt;z-index:-251656192;visibility:visible;mso-wrap-style:square;mso-wrap-distance-left:9pt;mso-wrap-distance-top:0;mso-wrap-distance-right:9pt;mso-wrap-distance-bottom:0;mso-position-horizontal:absolute;mso-position-horizontal-relative:text;mso-position-vertical:absolute;mso-position-vertical-relative:text;v-text-anchor:top" o:gfxdata="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" stroked="f">
+                <v:textbox style="mso-fit-shape-to-text:t" inset="0,0,0,0">
+                  <w:txbxContent>
+                    <w:p>
+                      <w:pPr>
+                        <w:pStyle w:val="Caption"/>
+                        <w:jc w:val="center"/>
+                        <w:rPr>
+                          <w:noProof/>
+                        </w:rPr>
+                      </w:pPr>
+                      <w:r>
+                        <w:t xml:space="preserve">Ilustración </w:t>
+                      </w:r>
+                      <w:fldSimple w:instr=" SEQ Ilustración \* ARABIC ">
+                        <w:r>
+                          <w:rPr>
+                            <w:noProof/>
+                          </w:rPr>
+                          <w:t>1</w:t>
+                        </w:r>
+                      </w:fldSimple>
+                      <w:r>
+                        <w:t>: cuello de botella HU-03</w:t>
+                      </w:r>
+                    </w:p>
+                  </w:txbxContent>
+                </v:textbox>
+                <w10:wrap type="tight"/>
+              </v:shape>
+            </w:pict>
+          </mc:Fallback>
+        </mc:AlternateContent>
+      </w:r>
       <w:r>
         <w:rPr>
           <w:noProof/>
         </w:rPr>
         <w:drawing>
-          <wp:inline distT="0" distB="0" distL="0" distR="0" wp14:anchorId="3E58679C" wp14:editId="608BAEA7">
-            <wp:extent cx="5400040" cy="2885440"/>
-            <wp:effectExtent l="0" t="0" r="0" b="0"/>
-            <wp:docPr id="1" name="Picture 1"/>
+          <wp:anchor distT="0" distB="0" distL="114300" distR="114300" simplePos="0" relativeHeight="251658240" behindDoc="1" locked="0" layoutInCell="1" allowOverlap="1" wp14:anchorId="700D2B41" wp14:editId="6462355A">
+            <wp:simplePos x="0" y="0"/>
+            <wp:positionH relativeFrom="column">
+              <wp:posOffset>-3810</wp:posOffset>
+            </wp:positionH>
+            <wp:positionV relativeFrom="paragraph">
+              <wp:posOffset>0</wp:posOffset>
+            </wp:positionV>
+            <wp:extent cx="5400040" cy="2924810"/>
+            <wp:effectExtent l="0" t="0" r="0" b="8890"/>
+            <wp:wrapTight wrapText="bothSides">
+              <wp:wrapPolygon edited="0">
+                <wp:start x="0" y="0"/>
+                <wp:lineTo x="0" y="21525"/>
+                <wp:lineTo x="21488" y="21525"/>
+                <wp:lineTo x="21488" y="0"/>
+                <wp:lineTo x="0" y="0"/>
+              </wp:wrapPolygon>
+            </wp:wrapTight>
+            <wp:docPr id="7" name="Picture 7"/>
             <wp:cNvGraphicFramePr>
               <a:graphicFrameLocks xmlns:a="http://schemas.openxmlformats.org/drawingml/2006/main" noChangeAspect="1"/>
             </wp:cNvGraphicFramePr>
@@ -110,7 +260,7 @@
                   <pic:spPr bwMode="auto">
                     <a:xfrm>
                       <a:off x="0" y="0"/>
-                      <a:ext cx="5400040" cy="2885440"/>
+                      <a:ext cx="5400040" cy="2924810"/>
                     </a:xfrm>
                     <a:prstGeom prst="rect">
                       <a:avLst/>
@@ -123,32 +273,167 @@
                 </pic:pic>
               </a:graphicData>
             </a:graphic>
+          </wp:anchor>
+        </w:drawing>
+      </w:r>
+    </w:p>
+    <w:p>
+      <w:pPr>
+        <w:rPr>
+          <w:b/>
+          <w:bCs/>
+        </w:rPr>
+      </w:pPr>
+    </w:p>
+    <w:p>
+      <w:pPr>
+        <w:rPr>
+          <w:b/>
+          <w:bCs/>
+        </w:rPr>
+      </w:pPr>
+    </w:p>
+    <w:p>
+      <w:pPr>
+        <w:rPr>
+          <w:b/>
+          <w:bCs/>
+        </w:rPr>
+      </w:pPr>
+    </w:p>
+    <w:p>
+      <w:pPr>
+        <w:rPr>
+          <w:b/>
+          <w:bCs/>
+        </w:rPr>
+      </w:pPr>
+    </w:p>
+    <w:p>
+      <w:pPr>
+        <w:rPr>
+          <w:b/>
+          <w:bCs/>
+        </w:rPr>
+      </w:pPr>
+    </w:p>
+    <w:p>
+      <w:pPr>
+        <w:rPr>
+          <w:b/>
+          <w:bCs/>
+        </w:rPr>
+      </w:pPr>
+    </w:p>
+    <w:p>
+      <w:pPr>
+        <w:rPr>
+          <w:b/>
+          <w:bCs/>
+        </w:rPr>
+      </w:pPr>
+    </w:p>
+    <w:p>
+      <w:pPr>
+        <w:rPr>
+          <w:b/>
+          <w:bCs/>
+        </w:rPr>
+      </w:pPr>
+    </w:p>
+    <w:p>
+      <w:pPr>
+        <w:rPr>
+          <w:b/>
+          <w:bCs/>
+        </w:rPr>
+      </w:pPr>
+    </w:p>
+    <w:p>
+      <w:r>
+        <w:rPr>
+          <w:b/>
+          <w:bCs/>
+        </w:rPr>
+        <w:lastRenderedPageBreak/>
+        <w:t>Load test:</w:t>
+      </w:r>
+      <w:r>
+        <w:t xml:space="preserve"> </w:t>
+      </w:r>
+      <w:r>
+        <w:t>debido al mal rendimiento de la API que tiene un tiempo de respuesta muy elevado y además solo acepta 20 peticiones y después se satura</w:t>
+      </w:r>
+      <w:r>
+        <w:t>, el máximo número de usuarios que soporta este escenario con un rendimiento óptimo es de 71</w:t>
+      </w:r>
+    </w:p>
+    <w:p/>
+    <w:p>
+      <w:pPr>
+        <w:keepNext/>
+      </w:pPr>
+      <w:r>
+        <w:rPr>
+          <w:noProof/>
+        </w:rPr>
+        <w:drawing>
+          <wp:inline distT="0" distB="0" distL="0" distR="0" wp14:anchorId="1EA42837" wp14:editId="02EB8D7D">
+            <wp:extent cx="5400040" cy="5293995"/>
+            <wp:effectExtent l="0" t="0" r="0" b="1905"/>
+            <wp:docPr id="11" name="Picture 11"/>
+            <wp:cNvGraphicFramePr>
+              <a:graphicFrameLocks xmlns:a="http://schemas.openxmlformats.org/drawingml/2006/main" noChangeAspect="1"/>
+            </wp:cNvGraphicFramePr>
+            <a:graphic xmlns:a="http://schemas.openxmlformats.org/drawingml/2006/main">
+              <a:graphicData uri="http://schemas.openxmlformats.org/drawingml/2006/picture">
+                <pic:pic xmlns:pic="http://schemas.openxmlformats.org/drawingml/2006/picture">
+                  <pic:nvPicPr>
+                    <pic:cNvPr id="1" name=""/>
+                    <pic:cNvPicPr/>
+                  </pic:nvPicPr>
+                  <pic:blipFill>
+                    <a:blip r:embed="rId5"/>
+                    <a:stretch>
+                      <a:fillRect/>
+                    </a:stretch>
+                  </pic:blipFill>
+                  <pic:spPr>
+                    <a:xfrm>
+                      <a:off x="0" y="0"/>
+                      <a:ext cx="5400040" cy="5293995"/>
+                    </a:xfrm>
+                    <a:prstGeom prst="rect">
+                      <a:avLst/>
+                    </a:prstGeom>
+                  </pic:spPr>
+                </pic:pic>
+              </a:graphicData>
+            </a:graphic>
           </wp:inline>
         </w:drawing>
       </w:r>
     </w:p>
-    <w:p/>
-    <w:p>
-      <w:r>
-        <w:rPr>
-          <w:b/>
-          <w:bCs/>
-        </w:rPr>
-        <w:t>Load test:</w:t>
-      </w:r>
-      <w:r>
-        <w:t xml:space="preserve"> fallo a preguntar </w:t>
-      </w:r>
-      <w:r>
-        <w:sym w:font="Wingdings" w:char="F0E0"/>
-      </w:r>
-      <w:r>
-        <w:t xml:space="preserve"> se borra el libro y luego fallan el resto de peticiones</w:t>
-      </w:r>
-    </w:p>
-    <w:p/>
-    <w:p/>
-    <w:p/>
+    <w:p>
+      <w:pPr>
+        <w:pStyle w:val="Caption"/>
+        <w:jc w:val="center"/>
+      </w:pPr>
+      <w:r>
+        <w:t xml:space="preserve">Ilustración </w:t>
+      </w:r>
+      <w:fldSimple w:instr=" SEQ Ilustración \* ARABIC ">
+        <w:r>
+          <w:rPr>
+            <w:noProof/>
+          </w:rPr>
+          <w:t>2</w:t>
+        </w:r>
+      </w:fldSimple>
+      <w:r>
+        <w:t>: Test de carga HU-03</w:t>
+      </w:r>
+    </w:p>
     <w:p/>
     <w:p/>
     <w:p/>
@@ -221,85 +506,6 @@
                 <pic:pic xmlns:pic="http://schemas.openxmlformats.org/drawingml/2006/picture">
                   <pic:nvPicPr>
                     <pic:cNvPr id="0" name="Picture 3"/>
-                    <pic:cNvPicPr>
-                      <a:picLocks noChangeAspect="1" noChangeArrowheads="1"/>
-                    </pic:cNvPicPr>
-                  </pic:nvPicPr>
-                  <pic:blipFill>
-                    <a:blip r:embed="rId5" cstate="print">
-                      <a:extLst>
-                        <a:ext uri="{28A0092B-C50C-407E-A947-70E740481C1C}">
-                          <a14:useLocalDpi xmlns:a14="http://schemas.microsoft.com/office/drawing/2010/main" val="0"/>
-                        </a:ext>
-                      </a:extLst>
-                    </a:blip>
-                    <a:srcRect/>
-                    <a:stretch>
-                      <a:fillRect/>
-                    </a:stretch>
-                  </pic:blipFill>
-                  <pic:spPr bwMode="auto">
-                    <a:xfrm>
-                      <a:off x="0" y="0"/>
-                      <a:ext cx="5400040" cy="2922270"/>
-                    </a:xfrm>
-                    <a:prstGeom prst="rect">
-                      <a:avLst/>
-                    </a:prstGeom>
-                    <a:noFill/>
-                    <a:ln>
-                      <a:noFill/>
-                    </a:ln>
-                  </pic:spPr>
-                </pic:pic>
-              </a:graphicData>
-            </a:graphic>
-          </wp:inline>
-        </w:drawing>
-      </w:r>
-    </w:p>
-    <w:p>
-      <w:pPr>
-        <w:pStyle w:val="Caption"/>
-        <w:jc w:val="center"/>
-      </w:pPr>
-      <w:r>
-        <w:t xml:space="preserve">Ilustración </w:t>
-      </w:r>
-      <w:fldSimple w:instr=" SEQ Ilustración \* ARABIC ">
-        <w:r>
-          <w:rPr>
-            <w:noProof/>
-          </w:rPr>
-          <w:t>1</w:t>
-        </w:r>
-      </w:fldSimple>
-      <w:r>
-        <w:t>:cuello de botella HU-06</w:t>
-      </w:r>
-    </w:p>
-    <w:p>
-      <w:pPr>
-        <w:keepNext/>
-        <w:jc w:val="center"/>
-      </w:pPr>
-      <w:r>
-        <w:rPr>
-          <w:noProof/>
-        </w:rPr>
-        <w:drawing>
-          <wp:inline distT="0" distB="0" distL="0" distR="0" wp14:anchorId="738D07E5" wp14:editId="0474C6AB">
-            <wp:extent cx="5400040" cy="2922270"/>
-            <wp:effectExtent l="0" t="0" r="0" b="0"/>
-            <wp:docPr id="3" name="Picture 3"/>
-            <wp:cNvGraphicFramePr>
-              <a:graphicFrameLocks xmlns:a="http://schemas.openxmlformats.org/drawingml/2006/main" noChangeAspect="1"/>
-            </wp:cNvGraphicFramePr>
-            <a:graphic xmlns:a="http://schemas.openxmlformats.org/drawingml/2006/main">
-              <a:graphicData uri="http://schemas.openxmlformats.org/drawingml/2006/picture">
-                <pic:pic xmlns:pic="http://schemas.openxmlformats.org/drawingml/2006/picture">
-                  <pic:nvPicPr>
-                    <pic:cNvPr id="0" name="Picture 1"/>
                     <pic:cNvPicPr>
                       <a:picLocks noChangeAspect="1" noChangeArrowheads="1"/>
                     </pic:cNvPicPr>
@@ -345,14 +551,119 @@
       <w:r>
         <w:t xml:space="preserve">Ilustración </w:t>
       </w:r>
-      <w:fldSimple w:instr=" SEQ Ilustración \* ARABIC ">
-        <w:r>
-          <w:rPr>
-            <w:noProof/>
-          </w:rPr>
-          <w:t>2</w:t>
-        </w:r>
-      </w:fldSimple>
+      <w:r>
+        <w:fldChar w:fldCharType="begin"/>
+      </w:r>
+      <w:r>
+        <w:instrText xml:space="preserve"> SEQ Ilustración \* ARABIC </w:instrText>
+      </w:r>
+      <w:r>
+        <w:fldChar w:fldCharType="separate"/>
+      </w:r>
+      <w:r>
+        <w:rPr>
+          <w:noProof/>
+        </w:rPr>
+        <w:t>3</w:t>
+      </w:r>
+      <w:r>
+        <w:rPr>
+          <w:noProof/>
+        </w:rPr>
+        <w:fldChar w:fldCharType="end"/>
+      </w:r>
+      <w:r>
+        <w:t>:cuello de botella HU-06</w:t>
+      </w:r>
+    </w:p>
+    <w:p>
+      <w:pPr>
+        <w:keepNext/>
+        <w:jc w:val="center"/>
+      </w:pPr>
+      <w:r>
+        <w:rPr>
+          <w:noProof/>
+        </w:rPr>
+        <w:drawing>
+          <wp:inline distT="0" distB="0" distL="0" distR="0" wp14:anchorId="738D07E5" wp14:editId="0474C6AB">
+            <wp:extent cx="5400040" cy="2922270"/>
+            <wp:effectExtent l="0" t="0" r="0" b="0"/>
+            <wp:docPr id="3" name="Picture 3"/>
+            <wp:cNvGraphicFramePr>
+              <a:graphicFrameLocks xmlns:a="http://schemas.openxmlformats.org/drawingml/2006/main" noChangeAspect="1"/>
+            </wp:cNvGraphicFramePr>
+            <a:graphic xmlns:a="http://schemas.openxmlformats.org/drawingml/2006/main">
+              <a:graphicData uri="http://schemas.openxmlformats.org/drawingml/2006/picture">
+                <pic:pic xmlns:pic="http://schemas.openxmlformats.org/drawingml/2006/picture">
+                  <pic:nvPicPr>
+                    <pic:cNvPr id="0" name="Picture 1"/>
+                    <pic:cNvPicPr>
+                      <a:picLocks noChangeAspect="1" noChangeArrowheads="1"/>
+                    </pic:cNvPicPr>
+                  </pic:nvPicPr>
+                  <pic:blipFill>
+                    <a:blip r:embed="rId7" cstate="print">
+                      <a:extLst>
+                        <a:ext uri="{28A0092B-C50C-407E-A947-70E740481C1C}">
+                          <a14:useLocalDpi xmlns:a14="http://schemas.microsoft.com/office/drawing/2010/main" val="0"/>
+                        </a:ext>
+                      </a:extLst>
+                    </a:blip>
+                    <a:srcRect/>
+                    <a:stretch>
+                      <a:fillRect/>
+                    </a:stretch>
+                  </pic:blipFill>
+                  <pic:spPr bwMode="auto">
+                    <a:xfrm>
+                      <a:off x="0" y="0"/>
+                      <a:ext cx="5400040" cy="2922270"/>
+                    </a:xfrm>
+                    <a:prstGeom prst="rect">
+                      <a:avLst/>
+                    </a:prstGeom>
+                    <a:noFill/>
+                    <a:ln>
+                      <a:noFill/>
+                    </a:ln>
+                  </pic:spPr>
+                </pic:pic>
+              </a:graphicData>
+            </a:graphic>
+          </wp:inline>
+        </w:drawing>
+      </w:r>
+    </w:p>
+    <w:p>
+      <w:pPr>
+        <w:pStyle w:val="Caption"/>
+        <w:jc w:val="center"/>
+      </w:pPr>
+      <w:r>
+        <w:t xml:space="preserve">Ilustración </w:t>
+      </w:r>
+      <w:r>
+        <w:fldChar w:fldCharType="begin"/>
+      </w:r>
+      <w:r>
+        <w:instrText xml:space="preserve"> SEQ Ilustración \* ARABIC </w:instrText>
+      </w:r>
+      <w:r>
+        <w:fldChar w:fldCharType="separate"/>
+      </w:r>
+      <w:r>
+        <w:rPr>
+          <w:noProof/>
+        </w:rPr>
+        <w:t>4</w:t>
+      </w:r>
+      <w:r>
+        <w:rPr>
+          <w:noProof/>
+        </w:rPr>
+        <w:fldChar w:fldCharType="end"/>
+      </w:r>
       <w:r>
         <w:t>: cuello de botella HU-06</w:t>
       </w:r>
@@ -413,7 +724,7 @@
                     <pic:cNvPicPr/>
                   </pic:nvPicPr>
                   <pic:blipFill>
-                    <a:blip r:embed="rId7"/>
+                    <a:blip r:embed="rId8"/>
                     <a:stretch>
                       <a:fillRect/>
                     </a:stretch>
@@ -442,14 +753,30 @@
       <w:r>
         <w:t xml:space="preserve">Ilustración </w:t>
       </w:r>
-      <w:fldSimple w:instr=" SEQ Ilustración \* ARABIC ">
-        <w:r>
-          <w:rPr>
-            <w:noProof/>
-          </w:rPr>
-          <w:t>3</w:t>
-        </w:r>
-      </w:fldSimple>
+      <w:r>
+        <w:fldChar w:fldCharType="begin"/>
+      </w:r>
+      <w:r>
+        <w:instrText xml:space="preserve"> SEQ Ilustración \* ARABIC</w:instrText>
+      </w:r>
+      <w:r>
+        <w:instrText xml:space="preserve"> </w:instrText>
+      </w:r>
+      <w:r>
+        <w:fldChar w:fldCharType="separate"/>
+      </w:r>
+      <w:r>
+        <w:rPr>
+          <w:noProof/>
+        </w:rPr>
+        <w:t>5</w:t>
+      </w:r>
+      <w:r>
+        <w:rPr>
+          <w:noProof/>
+        </w:rPr>
+        <w:fldChar w:fldCharType="end"/>
+      </w:r>
       <w:r>
         <w:t>: test de carga HU-06</w:t>
       </w:r>
@@ -542,7 +869,7 @@
                     </pic:cNvPicPr>
                   </pic:nvPicPr>
                   <pic:blipFill>
-                    <a:blip r:embed="rId8" cstate="print">
+                    <a:blip r:embed="rId9" cstate="print">
                       <a:extLst>
                         <a:ext uri="{28A0092B-C50C-407E-A947-70E740481C1C}">
                           <a14:useLocalDpi xmlns:a14="http://schemas.microsoft.com/office/drawing/2010/main" val="0"/>
@@ -582,29 +909,34 @@
       <w:r>
         <w:t xml:space="preserve">Ilustración </w:t>
       </w:r>
-      <w:fldSimple w:instr=" SEQ Ilustración \* ARABIC ">
-        <w:r>
-          <w:rPr>
-            <w:noProof/>
-          </w:rPr>
-          <w:t>4</w:t>
-        </w:r>
-      </w:fldSimple>
+      <w:r>
+        <w:fldChar w:fldCharType="begin"/>
+      </w:r>
+      <w:r>
+        <w:instrText xml:space="preserve"> SEQ Ilustración \* ARABIC </w:instrText>
+      </w:r>
+      <w:r>
+        <w:fldChar w:fldCharType="separate"/>
+      </w:r>
+      <w:r>
+        <w:rPr>
+          <w:noProof/>
+        </w:rPr>
+        <w:t>6</w:t>
+      </w:r>
+      <w:r>
+        <w:rPr>
+          <w:noProof/>
+        </w:rPr>
+        <w:fldChar w:fldCharType="end"/>
+      </w:r>
       <w:r>
         <w:t>: cuello de botella HU-08</w:t>
       </w:r>
     </w:p>
     <w:p>
       <w:r>
-        <w:t xml:space="preserve">Cabe destacar que se ha usado el </w:t>
-      </w:r>
-      <w:proofErr w:type="spellStart"/>
-      <w:r>
-        <w:t>feeder</w:t>
-      </w:r>
-      <w:proofErr w:type="spellEnd"/>
-      <w:r>
-        <w:t xml:space="preserve"> CreateMeetingStressFeeder.csv para los datos de las reuniones que se pretenden crear correctamente.</w:t>
+        <w:t>Cabe destacar que se ha usado el feeder CreateMeetingStressFeeder.csv para los datos de las reuniones que se pretenden crear correctamente.</w:t>
       </w:r>
     </w:p>
     <w:p/>
@@ -638,7 +970,7 @@
       <w:r>
         <w:t xml:space="preserve"> usuarios repartidos durante 10 segundos. A partir de ahí los tiempos de respuesta medio y máximo, así como el porcentaje de respuestas fallidas se dispara, ya que la API (</w:t>
       </w:r>
-      <w:hyperlink r:id="rId9" w:history="1">
+      <w:hyperlink r:id="rId10" w:history="1">
         <w:r>
           <w:rPr>
             <w:rStyle w:val="Hyperlink"/>
@@ -660,15 +992,7 @@
     </w:p>
     <w:p>
       <w:r>
-        <w:t xml:space="preserve">La petición que contiene la llamada a la API, como se puede deducir por su mal rendimiento, es </w:t>
-      </w:r>
-      <w:proofErr w:type="spellStart"/>
-      <w:r>
-        <w:t>FindBooksForm</w:t>
-      </w:r>
-      <w:proofErr w:type="spellEnd"/>
-      <w:r>
-        <w:t>.</w:t>
+        <w:t>La petición que contiene la llamada a la API, como se puede deducir por su mal rendimiento, es FindBooksForm.</w:t>
       </w:r>
     </w:p>
     <w:p>
@@ -699,96 +1023,6 @@
             <wp:extent cx="5400040" cy="5649595"/>
             <wp:effectExtent l="0" t="0" r="0" b="8255"/>
             <wp:docPr id="14" name="Picture 14"/>
-            <wp:cNvGraphicFramePr>
-              <a:graphicFrameLocks xmlns:a="http://schemas.openxmlformats.org/drawingml/2006/main" noChangeAspect="1"/>
-            </wp:cNvGraphicFramePr>
-            <a:graphic xmlns:a="http://schemas.openxmlformats.org/drawingml/2006/main">
-              <a:graphicData uri="http://schemas.openxmlformats.org/drawingml/2006/picture">
-                <pic:pic xmlns:pic="http://schemas.openxmlformats.org/drawingml/2006/picture">
-                  <pic:nvPicPr>
-                    <pic:cNvPr id="1" name=""/>
-                    <pic:cNvPicPr/>
-                  </pic:nvPicPr>
-                  <pic:blipFill>
-                    <a:blip r:embed="rId10"/>
-                    <a:stretch>
-                      <a:fillRect/>
-                    </a:stretch>
-                  </pic:blipFill>
-                  <pic:spPr>
-                    <a:xfrm>
-                      <a:off x="0" y="0"/>
-                      <a:ext cx="5400040" cy="5649595"/>
-                    </a:xfrm>
-                    <a:prstGeom prst="rect">
-                      <a:avLst/>
-                    </a:prstGeom>
-                  </pic:spPr>
-                </pic:pic>
-              </a:graphicData>
-            </a:graphic>
-          </wp:inline>
-        </w:drawing>
-      </w:r>
-    </w:p>
-    <w:p>
-      <w:pPr>
-        <w:pStyle w:val="Caption"/>
-        <w:jc w:val="center"/>
-      </w:pPr>
-      <w:r>
-        <w:t xml:space="preserve">Ilustración </w:t>
-      </w:r>
-      <w:fldSimple w:instr=" SEQ Ilustración \* ARABIC ">
-        <w:r>
-          <w:rPr>
-            <w:noProof/>
-          </w:rPr>
-          <w:t>5</w:t>
-        </w:r>
-      </w:fldSimple>
-      <w:r>
-        <w:t>: test de carga HU-08</w:t>
-      </w:r>
-    </w:p>
-    <w:p/>
-    <w:p/>
-    <w:p>
-      <w:r>
-        <w:t xml:space="preserve">Se ha usado un </w:t>
-      </w:r>
-      <w:proofErr w:type="spellStart"/>
-      <w:r>
-        <w:t>feeder</w:t>
-      </w:r>
-      <w:proofErr w:type="spellEnd"/>
-      <w:r>
-        <w:t xml:space="preserve"> para </w:t>
-      </w:r>
-      <w:r>
-        <w:t>dar</w:t>
-      </w:r>
-      <w:r>
-        <w:t xml:space="preserve"> los datos para crear la reunión:</w:t>
-      </w:r>
-      <w:r>
-        <w:t xml:space="preserve"> CreateMeetingLoadFeeer.csv</w:t>
-      </w:r>
-    </w:p>
-    <w:p>
-      <w:pPr>
-        <w:keepNext/>
-        <w:jc w:val="center"/>
-      </w:pPr>
-      <w:r>
-        <w:rPr>
-          <w:noProof/>
-        </w:rPr>
-        <w:drawing>
-          <wp:inline distT="0" distB="0" distL="0" distR="0" wp14:anchorId="181FB742" wp14:editId="55EAA720">
-            <wp:extent cx="5144859" cy="975853"/>
-            <wp:effectExtent l="0" t="0" r="0" b="0"/>
-            <wp:docPr id="12" name="Picture 12"/>
             <wp:cNvGraphicFramePr>
               <a:graphicFrameLocks xmlns:a="http://schemas.openxmlformats.org/drawingml/2006/main" noChangeAspect="1"/>
             </wp:cNvGraphicFramePr>
@@ -808,7 +1042,7 @@
                   <pic:spPr>
                     <a:xfrm>
                       <a:off x="0" y="0"/>
-                      <a:ext cx="5223465" cy="990763"/>
+                      <a:ext cx="5400040" cy="5649595"/>
                     </a:xfrm>
                     <a:prstGeom prst="rect">
                       <a:avLst/>
@@ -842,7 +1076,7 @@
         <w:rPr>
           <w:noProof/>
         </w:rPr>
-        <w:t>6</w:t>
+        <w:t>7</w:t>
       </w:r>
       <w:r>
         <w:rPr>
@@ -851,28 +1085,23 @@
         <w:fldChar w:fldCharType="end"/>
       </w:r>
       <w:r>
-        <w:t xml:space="preserve">: ejemplo </w:t>
-      </w:r>
-      <w:proofErr w:type="spellStart"/>
-      <w:r>
-        <w:t>feeder</w:t>
-      </w:r>
-      <w:proofErr w:type="spellEnd"/>
-    </w:p>
-    <w:p>
-      <w:r>
-        <w:t>Y se pueden ver los resultados en la BD</w:t>
-      </w:r>
-      <w:r>
-        <w:t xml:space="preserve"> que concuerdan con los datos del </w:t>
-      </w:r>
-      <w:proofErr w:type="spellStart"/>
-      <w:r>
-        <w:t>feeder</w:t>
-      </w:r>
-      <w:proofErr w:type="spellEnd"/>
-      <w:r>
-        <w:t>:</w:t>
+        <w:t>: test de carga HU-08</w:t>
+      </w:r>
+    </w:p>
+    <w:p/>
+    <w:p/>
+    <w:p>
+      <w:r>
+        <w:t xml:space="preserve">Se ha usado un feeder para </w:t>
+      </w:r>
+      <w:r>
+        <w:t>dar</w:t>
+      </w:r>
+      <w:r>
+        <w:t xml:space="preserve"> los datos para crear la reunión:</w:t>
+      </w:r>
+      <w:r>
+        <w:t xml:space="preserve"> CreateMeetingLoadFeeer.csv</w:t>
       </w:r>
     </w:p>
     <w:p>
@@ -885,10 +1114,10 @@
           <w:noProof/>
         </w:rPr>
         <w:drawing>
-          <wp:inline distT="0" distB="0" distL="0" distR="0" wp14:anchorId="4D04BA8E" wp14:editId="16B75222">
-            <wp:extent cx="5400040" cy="3030220"/>
+          <wp:inline distT="0" distB="0" distL="0" distR="0" wp14:anchorId="181FB742" wp14:editId="55EAA720">
+            <wp:extent cx="5144859" cy="975853"/>
             <wp:effectExtent l="0" t="0" r="0" b="0"/>
-            <wp:docPr id="13" name="Picture 13"/>
+            <wp:docPr id="12" name="Picture 12"/>
             <wp:cNvGraphicFramePr>
               <a:graphicFrameLocks xmlns:a="http://schemas.openxmlformats.org/drawingml/2006/main" noChangeAspect="1"/>
             </wp:cNvGraphicFramePr>
@@ -908,6 +1137,80 @@
                   <pic:spPr>
                     <a:xfrm>
                       <a:off x="0" y="0"/>
+                      <a:ext cx="5223465" cy="990763"/>
+                    </a:xfrm>
+                    <a:prstGeom prst="rect">
+                      <a:avLst/>
+                    </a:prstGeom>
+                  </pic:spPr>
+                </pic:pic>
+              </a:graphicData>
+            </a:graphic>
+          </wp:inline>
+        </w:drawing>
+      </w:r>
+    </w:p>
+    <w:p>
+      <w:pPr>
+        <w:pStyle w:val="Caption"/>
+        <w:jc w:val="center"/>
+      </w:pPr>
+      <w:r>
+        <w:t xml:space="preserve">Ilustración </w:t>
+      </w:r>
+      <w:fldSimple w:instr=" SEQ Ilustración \* ARABIC ">
+        <w:r>
+          <w:rPr>
+            <w:noProof/>
+          </w:rPr>
+          <w:t>8</w:t>
+        </w:r>
+      </w:fldSimple>
+      <w:r>
+        <w:t>: ejemplo feeder</w:t>
+      </w:r>
+    </w:p>
+    <w:p>
+      <w:r>
+        <w:t>Y se pueden ver los resultados en la BD</w:t>
+      </w:r>
+      <w:r>
+        <w:t xml:space="preserve"> que concuerdan con los datos del feeder:</w:t>
+      </w:r>
+    </w:p>
+    <w:p>
+      <w:pPr>
+        <w:keepNext/>
+        <w:jc w:val="center"/>
+      </w:pPr>
+      <w:r>
+        <w:rPr>
+          <w:noProof/>
+        </w:rPr>
+        <w:drawing>
+          <wp:inline distT="0" distB="0" distL="0" distR="0" wp14:anchorId="4D04BA8E" wp14:editId="16B75222">
+            <wp:extent cx="5400040" cy="3030220"/>
+            <wp:effectExtent l="0" t="0" r="0" b="0"/>
+            <wp:docPr id="13" name="Picture 13"/>
+            <wp:cNvGraphicFramePr>
+              <a:graphicFrameLocks xmlns:a="http://schemas.openxmlformats.org/drawingml/2006/main" noChangeAspect="1"/>
+            </wp:cNvGraphicFramePr>
+            <a:graphic xmlns:a="http://schemas.openxmlformats.org/drawingml/2006/main">
+              <a:graphicData uri="http://schemas.openxmlformats.org/drawingml/2006/picture">
+                <pic:pic xmlns:pic="http://schemas.openxmlformats.org/drawingml/2006/picture">
+                  <pic:nvPicPr>
+                    <pic:cNvPr id="1" name=""/>
+                    <pic:cNvPicPr/>
+                  </pic:nvPicPr>
+                  <pic:blipFill>
+                    <a:blip r:embed="rId13"/>
+                    <a:stretch>
+                      <a:fillRect/>
+                    </a:stretch>
+                  </pic:blipFill>
+                  <pic:spPr>
+                    <a:xfrm>
+                      <a:off x="0" y="0"/>
                       <a:ext cx="5400040" cy="3030220"/>
                     </a:xfrm>
                     <a:prstGeom prst="rect">
@@ -929,27 +1232,14 @@
       <w:r>
         <w:t xml:space="preserve">Ilustración </w:t>
       </w:r>
-      <w:r>
-        <w:fldChar w:fldCharType="begin"/>
-      </w:r>
-      <w:r>
-        <w:instrText xml:space="preserve"> SEQ Ilustración \* ARABIC </w:instrText>
-      </w:r>
-      <w:r>
-        <w:fldChar w:fldCharType="separate"/>
-      </w:r>
-      <w:r>
-        <w:rPr>
-          <w:noProof/>
-        </w:rPr>
-        <w:t>7</w:t>
-      </w:r>
-      <w:r>
-        <w:rPr>
-          <w:noProof/>
-        </w:rPr>
-        <w:fldChar w:fldCharType="end"/>
-      </w:r>
+      <w:fldSimple w:instr=" SEQ Ilustración \* ARABIC ">
+        <w:r>
+          <w:rPr>
+            <w:noProof/>
+          </w:rPr>
+          <w:t>9</w:t>
+        </w:r>
+      </w:fldSimple>
       <w:r>
         <w:t>: resultado en BD</w:t>
       </w:r>
@@ -1038,98 +1328,26 @@
     </w:p>
     <w:p>
       <w:pPr>
-        <w:jc w:val="center"/>
-        <w:rPr>
-          <w:b/>
-          <w:bCs/>
-        </w:rPr>
-      </w:pPr>
-    </w:p>
-    <w:p>
-      <w:pPr>
-        <w:jc w:val="center"/>
-        <w:rPr>
-          <w:b/>
-          <w:bCs/>
-        </w:rPr>
-      </w:pPr>
-    </w:p>
-    <w:p>
-      <w:pPr>
-        <w:jc w:val="center"/>
-        <w:rPr>
-          <w:b/>
-          <w:bCs/>
-        </w:rPr>
-      </w:pPr>
-    </w:p>
-    <w:p>
-      <w:pPr>
-        <w:jc w:val="center"/>
-        <w:rPr>
-          <w:b/>
-          <w:bCs/>
-        </w:rPr>
-      </w:pPr>
-    </w:p>
-    <w:p>
-      <w:pPr>
-        <w:jc w:val="center"/>
-        <w:rPr>
-          <w:b/>
-          <w:bCs/>
-        </w:rPr>
-      </w:pPr>
-    </w:p>
-    <w:p>
-      <w:pPr>
-        <w:jc w:val="center"/>
-        <w:rPr>
-          <w:b/>
-          <w:bCs/>
-        </w:rPr>
-      </w:pPr>
-    </w:p>
-    <w:p>
-      <w:pPr>
-        <w:jc w:val="center"/>
-        <w:rPr>
-          <w:b/>
-          <w:bCs/>
-        </w:rPr>
-      </w:pPr>
-    </w:p>
-    <w:p>
-      <w:pPr>
-        <w:jc w:val="center"/>
-        <w:rPr>
-          <w:b/>
-          <w:bCs/>
-        </w:rPr>
-      </w:pPr>
-    </w:p>
-    <w:p>
-      <w:pPr>
-        <w:jc w:val="center"/>
-        <w:rPr>
-          <w:b/>
-          <w:bCs/>
-        </w:rPr>
-      </w:pPr>
-    </w:p>
-    <w:p>
-      <w:pPr>
-        <w:jc w:val="center"/>
-        <w:rPr>
-          <w:b/>
-          <w:bCs/>
-        </w:rPr>
-      </w:pPr>
-      <w:r>
-        <w:rPr>
-          <w:b/>
-          <w:bCs/>
-        </w:rPr>
+        <w:rPr>
+          <w:b/>
+          <w:bCs/>
+        </w:rPr>
+      </w:pPr>
+    </w:p>
+    <w:p>
+      <w:pPr>
+        <w:jc w:val="center"/>
+        <w:rPr>
+          <w:b/>
+          <w:bCs/>
+        </w:rPr>
+      </w:pPr>
+      <w:r>
+        <w:rPr>
+          <w:b/>
+          <w:bCs/>
+        </w:rPr>
+        <w:lastRenderedPageBreak/>
         <w:t>PRUEBA RENDIMIENTO HU-11</w:t>
       </w:r>
     </w:p>
@@ -1176,7 +1394,7 @@
                     </pic:cNvPicPr>
                   </pic:nvPicPr>
                   <pic:blipFill>
-                    <a:blip r:embed="rId13" cstate="print">
+                    <a:blip r:embed="rId14" cstate="print">
                       <a:extLst>
                         <a:ext uri="{28A0092B-C50C-407E-A947-70E740481C1C}">
                           <a14:useLocalDpi xmlns:a14="http://schemas.microsoft.com/office/drawing/2010/main" val="0"/>
@@ -1216,14 +1434,27 @@
       <w:r>
         <w:t xml:space="preserve">Ilustración </w:t>
       </w:r>
-      <w:fldSimple w:instr=" SEQ Ilustración \* ARABIC ">
-        <w:r>
-          <w:rPr>
-            <w:noProof/>
-          </w:rPr>
-          <w:t>8</w:t>
-        </w:r>
-      </w:fldSimple>
+      <w:r>
+        <w:fldChar w:fldCharType="begin"/>
+      </w:r>
+      <w:r>
+        <w:instrText xml:space="preserve"> SEQ Ilustración \* ARABIC </w:instrText>
+      </w:r>
+      <w:r>
+        <w:fldChar w:fldCharType="separate"/>
+      </w:r>
+      <w:r>
+        <w:rPr>
+          <w:noProof/>
+        </w:rPr>
+        <w:t>10</w:t>
+      </w:r>
+      <w:r>
+        <w:rPr>
+          <w:noProof/>
+        </w:rPr>
+        <w:fldChar w:fldCharType="end"/>
+      </w:r>
       <w:r>
         <w:t>: cuello de botella HU-11</w:t>
       </w:r>
@@ -1338,6 +1569,7 @@
           <w:b/>
           <w:bCs/>
         </w:rPr>
+        <w:lastRenderedPageBreak/>
         <w:t xml:space="preserve">Load test: </w:t>
       </w:r>
       <w:r>
@@ -1350,17 +1582,9 @@
         <w:spacing w:after="0" w:line="276" w:lineRule="auto"/>
       </w:pPr>
       <w:r>
-        <w:t xml:space="preserve">Cabe destacar que en la petición </w:t>
-      </w:r>
-      <w:proofErr w:type="spellStart"/>
-      <w:r>
-        <w:t>MeetingsSearchForm</w:t>
-      </w:r>
-      <w:proofErr w:type="spellEnd"/>
-      <w:r>
-        <w:t xml:space="preserve"> se realiza una llamada a una API externa (</w:t>
-      </w:r>
-      <w:hyperlink r:id="rId14" w:history="1">
+        <w:t>Cabe destacar que en la petición MeetingsSearchForm se realiza una llamada a una API externa (</w:t>
+      </w:r>
+      <w:hyperlink r:id="rId15" w:history="1">
         <w:r>
           <w:rPr>
             <w:rStyle w:val="Hyperlink"/>
@@ -1380,7 +1604,6 @@
         <w:rPr>
           <w:noProof/>
         </w:rPr>
-        <w:lastRenderedPageBreak/>
         <w:drawing>
           <wp:inline distT="0" distB="0" distL="0" distR="0" wp14:anchorId="0149047B" wp14:editId="41D0E80E">
             <wp:extent cx="5400040" cy="5248275"/>
@@ -1397,7 +1620,7 @@
                     <pic:cNvPicPr/>
                   </pic:nvPicPr>
                   <pic:blipFill>
-                    <a:blip r:embed="rId15"/>
+                    <a:blip r:embed="rId16"/>
                     <a:stretch>
                       <a:fillRect/>
                     </a:stretch>
@@ -1429,14 +1652,27 @@
       <w:r>
         <w:t xml:space="preserve">Ilustración </w:t>
       </w:r>
-      <w:fldSimple w:instr=" SEQ Ilustración \* ARABIC ">
-        <w:r>
-          <w:rPr>
-            <w:noProof/>
-          </w:rPr>
-          <w:t>9</w:t>
-        </w:r>
-      </w:fldSimple>
+      <w:r>
+        <w:fldChar w:fldCharType="begin"/>
+      </w:r>
+      <w:r>
+        <w:instrText xml:space="preserve"> SEQ Ilustración \* ARABIC </w:instrText>
+      </w:r>
+      <w:r>
+        <w:fldChar w:fldCharType="separate"/>
+      </w:r>
+      <w:r>
+        <w:rPr>
+          <w:noProof/>
+        </w:rPr>
+        <w:t>11</w:t>
+      </w:r>
+      <w:r>
+        <w:rPr>
+          <w:noProof/>
+        </w:rPr>
+        <w:fldChar w:fldCharType="end"/>
+      </w:r>
       <w:r>
         <w:t xml:space="preserve">: test de </w:t>
       </w:r>
@@ -1467,6 +1703,7 @@
           <w:b/>
           <w:bCs/>
         </w:rPr>
+        <w:lastRenderedPageBreak/>
         <w:t>PRUEBA RENDIMIENTO HU-22</w:t>
       </w:r>
     </w:p>
@@ -1474,7 +1711,7 @@
       <w:r>
         <w:t>Ambos escenarios de esta historia de usuario dependen de los datos de una API externa (</w:t>
       </w:r>
-      <w:hyperlink r:id="rId16" w:history="1">
+      <w:hyperlink r:id="rId17" w:history="1">
         <w:r>
           <w:rPr>
             <w:rStyle w:val="Hyperlink"/>
@@ -1492,7 +1729,6 @@
           <w:b/>
           <w:bCs/>
         </w:rPr>
-        <w:lastRenderedPageBreak/>
         <w:t xml:space="preserve">Stress test: </w:t>
       </w:r>
       <w:r>
@@ -1531,7 +1767,7 @@
                     </pic:cNvPicPr>
                   </pic:nvPicPr>
                   <pic:blipFill>
-                    <a:blip r:embed="rId17" cstate="print">
+                    <a:blip r:embed="rId18" cstate="print">
                       <a:extLst>
                         <a:ext uri="{28A0092B-C50C-407E-A947-70E740481C1C}">
                           <a14:useLocalDpi xmlns:a14="http://schemas.microsoft.com/office/drawing/2010/main" val="0"/>
@@ -1571,14 +1807,27 @@
       <w:r>
         <w:t xml:space="preserve">Ilustración </w:t>
       </w:r>
-      <w:fldSimple w:instr=" SEQ Ilustración \* ARABIC ">
-        <w:r>
-          <w:rPr>
-            <w:noProof/>
-          </w:rPr>
-          <w:t>10</w:t>
-        </w:r>
-      </w:fldSimple>
+      <w:r>
+        <w:fldChar w:fldCharType="begin"/>
+      </w:r>
+      <w:r>
+        <w:instrText xml:space="preserve"> SEQ Ilustración \* ARABIC </w:instrText>
+      </w:r>
+      <w:r>
+        <w:fldChar w:fldCharType="separate"/>
+      </w:r>
+      <w:r>
+        <w:rPr>
+          <w:noProof/>
+        </w:rPr>
+        <w:t>12</w:t>
+      </w:r>
+      <w:r>
+        <w:rPr>
+          <w:noProof/>
+        </w:rPr>
+        <w:fldChar w:fldCharType="end"/>
+      </w:r>
       <w:r>
         <w:t>: cuello de botella HU-22</w:t>
       </w:r>
@@ -1677,6 +1926,7 @@
           <w:b/>
           <w:bCs/>
         </w:rPr>
+        <w:lastRenderedPageBreak/>
         <w:t xml:space="preserve">Load test: </w:t>
       </w:r>
       <w:r>
@@ -1697,7 +1947,6 @@
         <w:rPr>
           <w:noProof/>
         </w:rPr>
-        <w:lastRenderedPageBreak/>
         <w:drawing>
           <wp:inline distT="0" distB="0" distL="0" distR="0" wp14:anchorId="33E362CC" wp14:editId="0CE7D757">
             <wp:extent cx="5400040" cy="5154295"/>
@@ -1714,7 +1963,7 @@
                     <pic:cNvPicPr/>
                   </pic:nvPicPr>
                   <pic:blipFill>
-                    <a:blip r:embed="rId18"/>
+                    <a:blip r:embed="rId19"/>
                     <a:stretch>
                       <a:fillRect/>
                     </a:stretch>
@@ -1743,21 +1992,40 @@
       <w:r>
         <w:t xml:space="preserve">Ilustración </w:t>
       </w:r>
-      <w:fldSimple w:instr=" SEQ Ilustración \* ARABIC ">
-        <w:r>
-          <w:rPr>
-            <w:noProof/>
-          </w:rPr>
-          <w:t>11</w:t>
-        </w:r>
-      </w:fldSimple>
+      <w:r>
+        <w:fldChar w:fldCharType="begin"/>
+      </w:r>
+      <w:r>
+        <w:instrText xml:space="preserve"> SEQ Ilustración \* ARABIC </w:instrText>
+      </w:r>
+      <w:r>
+        <w:fldChar w:fldCharType="separate"/>
+      </w:r>
+      <w:r>
+        <w:rPr>
+          <w:noProof/>
+        </w:rPr>
+        <w:t>13</w:t>
+      </w:r>
+      <w:r>
+        <w:rPr>
+          <w:noProof/>
+        </w:rPr>
+        <w:fldChar w:fldCharType="end"/>
+      </w:r>
       <w:r>
         <w:t>: test de carga HU-22</w:t>
       </w:r>
     </w:p>
     <w:p>
       <w:r>
-        <w:t>En cuanto se suben los usuarios a 1500 el tiempo de respuesta máximo se dispara en torno a las 9 segundos.</w:t>
+        <w:t xml:space="preserve">En cuanto se suben los usuarios a 1500 el tiempo de respuesta máximo se dispara en torno a </w:t>
+      </w:r>
+      <w:r>
+        <w:t>los 9 segundos</w:t>
+      </w:r>
+      <w:r>
+        <w:t>.</w:t>
       </w:r>
     </w:p>
     <w:sectPr>

</xml_diff>